<commit_message>
Add block scheme for application to the documentation. Close #13
</commit_message>
<xml_diff>
--- a/Documentation/Documentation.docx
+++ b/Documentation/Documentation.docx
@@ -8,7 +8,7 @@
           <w:noProof/>
         </w:rPr>
         <w:drawing>
-          <wp:anchor distT="0" distB="0" distL="114300" distR="114300" simplePos="0" relativeHeight="251723776" behindDoc="1" locked="0" layoutInCell="1" allowOverlap="1" wp14:anchorId="2AE0A36A" wp14:editId="3B15DA67">
+          <wp:anchor distT="0" distB="0" distL="114300" distR="114300" simplePos="0" relativeHeight="251715584" behindDoc="1" locked="0" layoutInCell="1" allowOverlap="1" wp14:anchorId="2AE0A36A" wp14:editId="523FB100">
             <wp:simplePos x="0" y="0"/>
             <wp:positionH relativeFrom="column">
               <wp:posOffset>2273300</wp:posOffset>
@@ -40,13 +40,13 @@
                     <pic:cNvPicPr/>
                   </pic:nvPicPr>
                   <pic:blipFill>
-                    <a:blip r:embed="rId6">
+                    <a:blip r:embed="rId8">
                       <a:extLst>
                         <a:ext uri="{28A0092B-C50C-407E-A947-70E740481C1C}">
                           <a14:useLocalDpi xmlns:a14="http://schemas.microsoft.com/office/drawing/2010/main" val="0"/>
                         </a:ext>
                         <a:ext uri="{96DAC541-7B7A-43D3-8B79-37D633B846F1}">
-                          <asvg:svgBlip xmlns:asvg="http://schemas.microsoft.com/office/drawing/2016/SVG/main" r:embed="rId7"/>
+                          <asvg:svgBlip xmlns:asvg="http://schemas.microsoft.com/office/drawing/2016/SVG/main" r:embed="rId9"/>
                         </a:ext>
                       </a:extLst>
                     </a:blip>
@@ -74,7 +74,7 @@
           <w:noProof/>
         </w:rPr>
         <w:drawing>
-          <wp:anchor distT="0" distB="0" distL="114300" distR="114300" simplePos="0" relativeHeight="251717632" behindDoc="1" locked="0" layoutInCell="1" allowOverlap="1" wp14:anchorId="049F0B2B" wp14:editId="2B8B36FB">
+          <wp:anchor distT="0" distB="0" distL="114300" distR="114300" simplePos="0" relativeHeight="251709440" behindDoc="1" locked="0" layoutInCell="1" allowOverlap="1" wp14:anchorId="049F0B2B" wp14:editId="5982CB83">
             <wp:simplePos x="0" y="0"/>
             <wp:positionH relativeFrom="column">
               <wp:posOffset>3388675</wp:posOffset>
@@ -113,13 +113,13 @@
                     <pic:cNvPicPr/>
                   </pic:nvPicPr>
                   <pic:blipFill>
-                    <a:blip r:embed="rId8">
+                    <a:blip r:embed="rId10">
                       <a:extLst>
                         <a:ext uri="{28A0092B-C50C-407E-A947-70E740481C1C}">
                           <a14:useLocalDpi xmlns:a14="http://schemas.microsoft.com/office/drawing/2010/main" val="0"/>
                         </a:ext>
                         <a:ext uri="{96DAC541-7B7A-43D3-8B79-37D633B846F1}">
-                          <asvg:svgBlip xmlns:asvg="http://schemas.microsoft.com/office/drawing/2016/SVG/main" r:embed="rId9"/>
+                          <asvg:svgBlip xmlns:asvg="http://schemas.microsoft.com/office/drawing/2016/SVG/main" r:embed="rId11"/>
                         </a:ext>
                       </a:extLst>
                     </a:blip>
@@ -153,7 +153,7 @@
           <w:noProof/>
         </w:rPr>
         <w:drawing>
-          <wp:anchor distT="0" distB="0" distL="114300" distR="114300" simplePos="0" relativeHeight="251705344" behindDoc="1" locked="0" layoutInCell="1" allowOverlap="1" wp14:anchorId="52611BEB" wp14:editId="6CB84676">
+          <wp:anchor distT="0" distB="0" distL="114300" distR="114300" simplePos="0" relativeHeight="251697152" behindDoc="1" locked="0" layoutInCell="1" allowOverlap="1" wp14:anchorId="52611BEB" wp14:editId="590476A7">
             <wp:simplePos x="0" y="0"/>
             <wp:positionH relativeFrom="column">
               <wp:posOffset>553139</wp:posOffset>
@@ -192,13 +192,13 @@
                     <pic:cNvPicPr/>
                   </pic:nvPicPr>
                   <pic:blipFill>
-                    <a:blip r:embed="rId8">
+                    <a:blip r:embed="rId10">
                       <a:extLst>
                         <a:ext uri="{28A0092B-C50C-407E-A947-70E740481C1C}">
                           <a14:useLocalDpi xmlns:a14="http://schemas.microsoft.com/office/drawing/2010/main" val="0"/>
                         </a:ext>
                         <a:ext uri="{96DAC541-7B7A-43D3-8B79-37D633B846F1}">
-                          <asvg:svgBlip xmlns:asvg="http://schemas.microsoft.com/office/drawing/2016/SVG/main" r:embed="rId9"/>
+                          <asvg:svgBlip xmlns:asvg="http://schemas.microsoft.com/office/drawing/2016/SVG/main" r:embed="rId11"/>
                         </a:ext>
                       </a:extLst>
                     </a:blip>
@@ -232,7 +232,7 @@
           <w:noProof/>
         </w:rPr>
         <w:drawing>
-          <wp:anchor distT="0" distB="0" distL="114300" distR="114300" simplePos="0" relativeHeight="251685888" behindDoc="1" locked="0" layoutInCell="1" allowOverlap="1" wp14:anchorId="49D95C9B" wp14:editId="0B4B6A71">
+          <wp:anchor distT="0" distB="0" distL="114300" distR="114300" simplePos="0" relativeHeight="251677696" behindDoc="1" locked="0" layoutInCell="1" allowOverlap="1" wp14:anchorId="49D95C9B" wp14:editId="4814C92F">
             <wp:simplePos x="0" y="0"/>
             <wp:positionH relativeFrom="column">
               <wp:posOffset>4707481</wp:posOffset>
@@ -269,13 +269,13 @@
                     <pic:cNvPicPr/>
                   </pic:nvPicPr>
                   <pic:blipFill>
-                    <a:blip r:embed="rId10">
+                    <a:blip r:embed="rId12">
                       <a:extLst>
                         <a:ext uri="{28A0092B-C50C-407E-A947-70E740481C1C}">
                           <a14:useLocalDpi xmlns:a14="http://schemas.microsoft.com/office/drawing/2010/main" val="0"/>
                         </a:ext>
                         <a:ext uri="{96DAC541-7B7A-43D3-8B79-37D633B846F1}">
-                          <asvg:svgBlip xmlns:asvg="http://schemas.microsoft.com/office/drawing/2016/SVG/main" r:embed="rId11"/>
+                          <asvg:svgBlip xmlns:asvg="http://schemas.microsoft.com/office/drawing/2016/SVG/main" r:embed="rId13"/>
                         </a:ext>
                       </a:extLst>
                     </a:blip>
@@ -309,7 +309,7 @@
           <w:noProof/>
         </w:rPr>
         <w:drawing>
-          <wp:anchor distT="0" distB="0" distL="114300" distR="114300" simplePos="0" relativeHeight="251668480" behindDoc="1" locked="0" layoutInCell="1" allowOverlap="1" wp14:anchorId="18BA3A35" wp14:editId="2EC3078E">
+          <wp:anchor distT="0" distB="0" distL="114300" distR="114300" simplePos="0" relativeHeight="251660288" behindDoc="1" locked="0" layoutInCell="1" allowOverlap="1" wp14:anchorId="18BA3A35" wp14:editId="2EE28E32">
             <wp:simplePos x="0" y="0"/>
             <wp:positionH relativeFrom="column">
               <wp:posOffset>1402812</wp:posOffset>
@@ -346,13 +346,13 @@
                     <pic:cNvPicPr/>
                   </pic:nvPicPr>
                   <pic:blipFill>
-                    <a:blip r:embed="rId12">
+                    <a:blip r:embed="rId14">
                       <a:extLst>
                         <a:ext uri="{28A0092B-C50C-407E-A947-70E740481C1C}">
                           <a14:useLocalDpi xmlns:a14="http://schemas.microsoft.com/office/drawing/2010/main" val="0"/>
                         </a:ext>
                         <a:ext uri="{96DAC541-7B7A-43D3-8B79-37D633B846F1}">
-                          <asvg:svgBlip xmlns:asvg="http://schemas.microsoft.com/office/drawing/2016/SVG/main" r:embed="rId13"/>
+                          <asvg:svgBlip xmlns:asvg="http://schemas.microsoft.com/office/drawing/2016/SVG/main" r:embed="rId15"/>
                         </a:ext>
                       </a:extLst>
                     </a:blip>
@@ -386,7 +386,7 @@
           <w:noProof/>
         </w:rPr>
         <w:drawing>
-          <wp:anchor distT="0" distB="0" distL="114300" distR="114300" simplePos="0" relativeHeight="251674624" behindDoc="1" locked="0" layoutInCell="1" allowOverlap="1" wp14:anchorId="45ABC48E" wp14:editId="69B501A0">
+          <wp:anchor distT="0" distB="0" distL="114300" distR="114300" simplePos="0" relativeHeight="251666432" behindDoc="1" locked="0" layoutInCell="1" allowOverlap="1" wp14:anchorId="45ABC48E" wp14:editId="1430C382">
             <wp:simplePos x="0" y="0"/>
             <wp:positionH relativeFrom="column">
               <wp:posOffset>-313852</wp:posOffset>
@@ -423,13 +423,13 @@
                     <pic:cNvPicPr/>
                   </pic:nvPicPr>
                   <pic:blipFill>
-                    <a:blip r:embed="rId12">
+                    <a:blip r:embed="rId14">
                       <a:extLst>
                         <a:ext uri="{28A0092B-C50C-407E-A947-70E740481C1C}">
                           <a14:useLocalDpi xmlns:a14="http://schemas.microsoft.com/office/drawing/2010/main" val="0"/>
                         </a:ext>
                         <a:ext uri="{96DAC541-7B7A-43D3-8B79-37D633B846F1}">
-                          <asvg:svgBlip xmlns:asvg="http://schemas.microsoft.com/office/drawing/2016/SVG/main" r:embed="rId13"/>
+                          <asvg:svgBlip xmlns:asvg="http://schemas.microsoft.com/office/drawing/2016/SVG/main" r:embed="rId15"/>
                         </a:ext>
                       </a:extLst>
                     </a:blip>
@@ -463,7 +463,7 @@
           <w:noProof/>
         </w:rPr>
         <w:drawing>
-          <wp:anchor distT="0" distB="0" distL="114300" distR="114300" simplePos="0" relativeHeight="251670528" behindDoc="1" locked="0" layoutInCell="1" allowOverlap="1" wp14:anchorId="3DF8C7EA" wp14:editId="5B1A89AC">
+          <wp:anchor distT="0" distB="0" distL="114300" distR="114300" simplePos="0" relativeHeight="251662336" behindDoc="1" locked="0" layoutInCell="1" allowOverlap="1" wp14:anchorId="3DF8C7EA" wp14:editId="4475D4C1">
             <wp:simplePos x="0" y="0"/>
             <wp:positionH relativeFrom="column">
               <wp:posOffset>5702815</wp:posOffset>
@@ -500,13 +500,13 @@
                     <pic:cNvPicPr/>
                   </pic:nvPicPr>
                   <pic:blipFill>
-                    <a:blip r:embed="rId12">
+                    <a:blip r:embed="rId14">
                       <a:extLst>
                         <a:ext uri="{28A0092B-C50C-407E-A947-70E740481C1C}">
                           <a14:useLocalDpi xmlns:a14="http://schemas.microsoft.com/office/drawing/2010/main" val="0"/>
                         </a:ext>
                         <a:ext uri="{96DAC541-7B7A-43D3-8B79-37D633B846F1}">
-                          <asvg:svgBlip xmlns:asvg="http://schemas.microsoft.com/office/drawing/2016/SVG/main" r:embed="rId13"/>
+                          <asvg:svgBlip xmlns:asvg="http://schemas.microsoft.com/office/drawing/2016/SVG/main" r:embed="rId15"/>
                         </a:ext>
                       </a:extLst>
                     </a:blip>
@@ -542,7 +542,7 @@
           <w:noProof/>
         </w:rPr>
         <w:drawing>
-          <wp:anchor distT="0" distB="0" distL="114300" distR="114300" simplePos="0" relativeHeight="251718656" behindDoc="1" locked="0" layoutInCell="1" allowOverlap="1" wp14:anchorId="4D15A374" wp14:editId="1356E5F6">
+          <wp:anchor distT="0" distB="0" distL="114300" distR="114300" simplePos="0" relativeHeight="251710464" behindDoc="1" locked="0" layoutInCell="1" allowOverlap="1" wp14:anchorId="4D15A374" wp14:editId="09C646B9">
             <wp:simplePos x="0" y="0"/>
             <wp:positionH relativeFrom="column">
               <wp:posOffset>760701</wp:posOffset>
@@ -595,13 +595,13 @@
                     <pic:cNvPicPr/>
                   </pic:nvPicPr>
                   <pic:blipFill rotWithShape="1">
-                    <a:blip r:embed="rId14">
+                    <a:blip r:embed="rId16">
                       <a:extLst>
                         <a:ext uri="{28A0092B-C50C-407E-A947-70E740481C1C}">
                           <a14:useLocalDpi xmlns:a14="http://schemas.microsoft.com/office/drawing/2010/main" val="0"/>
                         </a:ext>
                         <a:ext uri="{96DAC541-7B7A-43D3-8B79-37D633B846F1}">
-                          <asvg:svgBlip xmlns:asvg="http://schemas.microsoft.com/office/drawing/2016/SVG/main" r:embed="rId15"/>
+                          <asvg:svgBlip xmlns:asvg="http://schemas.microsoft.com/office/drawing/2016/SVG/main" r:embed="rId17"/>
                         </a:ext>
                       </a:extLst>
                     </a:blip>
@@ -642,7 +642,7 @@
           <w:noProof/>
         </w:rPr>
         <w:drawing>
-          <wp:anchor distT="0" distB="0" distL="114300" distR="114300" simplePos="0" relativeHeight="251666432" behindDoc="1" locked="0" layoutInCell="1" allowOverlap="1" wp14:anchorId="78179358" wp14:editId="3247508A">
+          <wp:anchor distT="0" distB="0" distL="114300" distR="114300" simplePos="0" relativeHeight="251658240" behindDoc="1" locked="0" layoutInCell="1" allowOverlap="1" wp14:anchorId="78179358" wp14:editId="2BD89540">
             <wp:simplePos x="0" y="0"/>
             <wp:positionH relativeFrom="column">
               <wp:posOffset>3417562</wp:posOffset>
@@ -679,13 +679,13 @@
                     <pic:cNvPicPr/>
                   </pic:nvPicPr>
                   <pic:blipFill>
-                    <a:blip r:embed="rId12">
+                    <a:blip r:embed="rId14">
                       <a:extLst>
                         <a:ext uri="{28A0092B-C50C-407E-A947-70E740481C1C}">
                           <a14:useLocalDpi xmlns:a14="http://schemas.microsoft.com/office/drawing/2010/main" val="0"/>
                         </a:ext>
                         <a:ext uri="{96DAC541-7B7A-43D3-8B79-37D633B846F1}">
-                          <asvg:svgBlip xmlns:asvg="http://schemas.microsoft.com/office/drawing/2016/SVG/main" r:embed="rId13"/>
+                          <asvg:svgBlip xmlns:asvg="http://schemas.microsoft.com/office/drawing/2016/SVG/main" r:embed="rId15"/>
                         </a:ext>
                       </a:extLst>
                     </a:blip>
@@ -719,7 +719,7 @@
           <w:noProof/>
         </w:rPr>
         <w:drawing>
-          <wp:anchor distT="0" distB="0" distL="114300" distR="114300" simplePos="0" relativeHeight="251729920" behindDoc="1" locked="0" layoutInCell="1" allowOverlap="1" wp14:anchorId="5096643F" wp14:editId="0FC459E2">
+          <wp:anchor distT="0" distB="0" distL="114300" distR="114300" simplePos="0" relativeHeight="251721728" behindDoc="1" locked="0" layoutInCell="1" allowOverlap="1" wp14:anchorId="5096643F" wp14:editId="0C193679">
             <wp:simplePos x="0" y="0"/>
             <wp:positionH relativeFrom="column">
               <wp:posOffset>5050614</wp:posOffset>
@@ -751,13 +751,13 @@
                     <pic:cNvPicPr/>
                   </pic:nvPicPr>
                   <pic:blipFill>
-                    <a:blip r:embed="rId6">
+                    <a:blip r:embed="rId8">
                       <a:extLst>
                         <a:ext uri="{28A0092B-C50C-407E-A947-70E740481C1C}">
                           <a14:useLocalDpi xmlns:a14="http://schemas.microsoft.com/office/drawing/2010/main" val="0"/>
                         </a:ext>
                         <a:ext uri="{96DAC541-7B7A-43D3-8B79-37D633B846F1}">
-                          <asvg:svgBlip xmlns:asvg="http://schemas.microsoft.com/office/drawing/2016/SVG/main" r:embed="rId7"/>
+                          <asvg:svgBlip xmlns:asvg="http://schemas.microsoft.com/office/drawing/2016/SVG/main" r:embed="rId9"/>
                         </a:ext>
                       </a:extLst>
                     </a:blip>
@@ -785,7 +785,7 @@
           <w:noProof/>
         </w:rPr>
         <w:drawing>
-          <wp:anchor distT="0" distB="0" distL="114300" distR="114300" simplePos="0" relativeHeight="251731968" behindDoc="1" locked="0" layoutInCell="1" allowOverlap="1" wp14:anchorId="75E26D65" wp14:editId="3E99AA71">
+          <wp:anchor distT="0" distB="0" distL="114300" distR="114300" simplePos="0" relativeHeight="251723776" behindDoc="1" locked="0" layoutInCell="1" allowOverlap="1" wp14:anchorId="75E26D65" wp14:editId="3E4B7190">
             <wp:simplePos x="0" y="0"/>
             <wp:positionH relativeFrom="column">
               <wp:posOffset>1753633</wp:posOffset>
@@ -817,13 +817,13 @@
                     <pic:cNvPicPr/>
                   </pic:nvPicPr>
                   <pic:blipFill>
-                    <a:blip r:embed="rId6">
+                    <a:blip r:embed="rId8">
                       <a:extLst>
                         <a:ext uri="{28A0092B-C50C-407E-A947-70E740481C1C}">
                           <a14:useLocalDpi xmlns:a14="http://schemas.microsoft.com/office/drawing/2010/main" val="0"/>
                         </a:ext>
                         <a:ext uri="{96DAC541-7B7A-43D3-8B79-37D633B846F1}">
-                          <asvg:svgBlip xmlns:asvg="http://schemas.microsoft.com/office/drawing/2016/SVG/main" r:embed="rId7"/>
+                          <asvg:svgBlip xmlns:asvg="http://schemas.microsoft.com/office/drawing/2016/SVG/main" r:embed="rId9"/>
                         </a:ext>
                       </a:extLst>
                     </a:blip>
@@ -851,7 +851,7 @@
           <w:noProof/>
         </w:rPr>
         <w:drawing>
-          <wp:anchor distT="0" distB="0" distL="114300" distR="114300" simplePos="0" relativeHeight="251721728" behindDoc="1" locked="0" layoutInCell="1" allowOverlap="1" wp14:anchorId="362003C8" wp14:editId="2232ED5E">
+          <wp:anchor distT="0" distB="0" distL="114300" distR="114300" simplePos="0" relativeHeight="251713536" behindDoc="1" locked="0" layoutInCell="1" allowOverlap="1" wp14:anchorId="362003C8" wp14:editId="3EC9794F">
             <wp:simplePos x="0" y="0"/>
             <wp:positionH relativeFrom="column">
               <wp:posOffset>5122683</wp:posOffset>
@@ -883,13 +883,13 @@
                     <pic:cNvPicPr/>
                   </pic:nvPicPr>
                   <pic:blipFill>
-                    <a:blip r:embed="rId6">
+                    <a:blip r:embed="rId8">
                       <a:extLst>
                         <a:ext uri="{28A0092B-C50C-407E-A947-70E740481C1C}">
                           <a14:useLocalDpi xmlns:a14="http://schemas.microsoft.com/office/drawing/2010/main" val="0"/>
                         </a:ext>
                         <a:ext uri="{96DAC541-7B7A-43D3-8B79-37D633B846F1}">
-                          <asvg:svgBlip xmlns:asvg="http://schemas.microsoft.com/office/drawing/2016/SVG/main" r:embed="rId7"/>
+                          <asvg:svgBlip xmlns:asvg="http://schemas.microsoft.com/office/drawing/2016/SVG/main" r:embed="rId9"/>
                         </a:ext>
                       </a:extLst>
                     </a:blip>
@@ -917,7 +917,7 @@
           <w:noProof/>
         </w:rPr>
         <w:drawing>
-          <wp:anchor distT="0" distB="0" distL="114300" distR="114300" simplePos="0" relativeHeight="251725824" behindDoc="1" locked="0" layoutInCell="1" allowOverlap="1" wp14:anchorId="081D5527" wp14:editId="423C31EE">
+          <wp:anchor distT="0" distB="0" distL="114300" distR="114300" simplePos="0" relativeHeight="251717632" behindDoc="1" locked="0" layoutInCell="1" allowOverlap="1" wp14:anchorId="081D5527" wp14:editId="70763D04">
             <wp:simplePos x="0" y="0"/>
             <wp:positionH relativeFrom="column">
               <wp:posOffset>-576312</wp:posOffset>
@@ -949,13 +949,13 @@
                     <pic:cNvPicPr/>
                   </pic:nvPicPr>
                   <pic:blipFill>
-                    <a:blip r:embed="rId6">
+                    <a:blip r:embed="rId8">
                       <a:extLst>
                         <a:ext uri="{28A0092B-C50C-407E-A947-70E740481C1C}">
                           <a14:useLocalDpi xmlns:a14="http://schemas.microsoft.com/office/drawing/2010/main" val="0"/>
                         </a:ext>
                         <a:ext uri="{96DAC541-7B7A-43D3-8B79-37D633B846F1}">
-                          <asvg:svgBlip xmlns:asvg="http://schemas.microsoft.com/office/drawing/2016/SVG/main" r:embed="rId7"/>
+                          <asvg:svgBlip xmlns:asvg="http://schemas.microsoft.com/office/drawing/2016/SVG/main" r:embed="rId9"/>
                         </a:ext>
                       </a:extLst>
                     </a:blip>
@@ -983,7 +983,7 @@
           <w:noProof/>
         </w:rPr>
         <w:drawing>
-          <wp:anchor distT="0" distB="0" distL="114300" distR="114300" simplePos="0" relativeHeight="251727872" behindDoc="1" locked="0" layoutInCell="1" allowOverlap="1" wp14:anchorId="7318F268" wp14:editId="2A1B79F4">
+          <wp:anchor distT="0" distB="0" distL="114300" distR="114300" simplePos="0" relativeHeight="251719680" behindDoc="1" locked="0" layoutInCell="1" allowOverlap="1" wp14:anchorId="7318F268" wp14:editId="030FB180">
             <wp:simplePos x="0" y="0"/>
             <wp:positionH relativeFrom="column">
               <wp:posOffset>562206</wp:posOffset>
@@ -1015,13 +1015,13 @@
                     <pic:cNvPicPr/>
                   </pic:nvPicPr>
                   <pic:blipFill>
-                    <a:blip r:embed="rId6">
+                    <a:blip r:embed="rId8">
                       <a:extLst>
                         <a:ext uri="{28A0092B-C50C-407E-A947-70E740481C1C}">
                           <a14:useLocalDpi xmlns:a14="http://schemas.microsoft.com/office/drawing/2010/main" val="0"/>
                         </a:ext>
                         <a:ext uri="{96DAC541-7B7A-43D3-8B79-37D633B846F1}">
-                          <asvg:svgBlip xmlns:asvg="http://schemas.microsoft.com/office/drawing/2016/SVG/main" r:embed="rId7"/>
+                          <asvg:svgBlip xmlns:asvg="http://schemas.microsoft.com/office/drawing/2016/SVG/main" r:embed="rId9"/>
                         </a:ext>
                       </a:extLst>
                     </a:blip>
@@ -1049,7 +1049,7 @@
           <w:noProof/>
         </w:rPr>
         <w:drawing>
-          <wp:anchor distT="0" distB="0" distL="114300" distR="114300" simplePos="0" relativeHeight="251719680" behindDoc="1" locked="0" layoutInCell="1" allowOverlap="1" wp14:anchorId="3712E73C" wp14:editId="2D71AD5D">
+          <wp:anchor distT="0" distB="0" distL="114300" distR="114300" simplePos="0" relativeHeight="251711488" behindDoc="1" locked="0" layoutInCell="1" allowOverlap="1" wp14:anchorId="3712E73C" wp14:editId="1693CA6D">
             <wp:simplePos x="0" y="0"/>
             <wp:positionH relativeFrom="column">
               <wp:posOffset>5841901</wp:posOffset>
@@ -1081,13 +1081,13 @@
                     <pic:cNvPicPr/>
                   </pic:nvPicPr>
                   <pic:blipFill>
-                    <a:blip r:embed="rId6">
+                    <a:blip r:embed="rId8">
                       <a:extLst>
                         <a:ext uri="{28A0092B-C50C-407E-A947-70E740481C1C}">
                           <a14:useLocalDpi xmlns:a14="http://schemas.microsoft.com/office/drawing/2010/main" val="0"/>
                         </a:ext>
                         <a:ext uri="{96DAC541-7B7A-43D3-8B79-37D633B846F1}">
-                          <asvg:svgBlip xmlns:asvg="http://schemas.microsoft.com/office/drawing/2016/SVG/main" r:embed="rId7"/>
+                          <asvg:svgBlip xmlns:asvg="http://schemas.microsoft.com/office/drawing/2016/SVG/main" r:embed="rId9"/>
                         </a:ext>
                       </a:extLst>
                     </a:blip>
@@ -1118,7 +1118,7 @@
           <w:color w:val="5A5A5A" w:themeColor="text1" w:themeTint="A5"/>
         </w:rPr>
         <w:drawing>
-          <wp:anchor distT="0" distB="0" distL="114300" distR="114300" simplePos="0" relativeHeight="251658240" behindDoc="1" locked="0" layoutInCell="1" allowOverlap="1" wp14:anchorId="1EF5A808" wp14:editId="6B8AF191">
+          <wp:anchor distT="0" distB="0" distL="114300" distR="114300" simplePos="0" relativeHeight="251650048" behindDoc="1" locked="0" layoutInCell="1" allowOverlap="1" wp14:anchorId="1EF5A808" wp14:editId="4E0E7A94">
             <wp:simplePos x="0" y="0"/>
             <wp:positionH relativeFrom="column">
               <wp:posOffset>-825500</wp:posOffset>
@@ -1156,13 +1156,13 @@
                     <pic:cNvPicPr/>
                   </pic:nvPicPr>
                   <pic:blipFill rotWithShape="1">
-                    <a:blip r:embed="rId16">
+                    <a:blip r:embed="rId18">
                       <a:extLst>
                         <a:ext uri="{28A0092B-C50C-407E-A947-70E740481C1C}">
                           <a14:useLocalDpi xmlns:a14="http://schemas.microsoft.com/office/drawing/2010/main" val="0"/>
                         </a:ext>
                         <a:ext uri="{96DAC541-7B7A-43D3-8B79-37D633B846F1}">
-                          <asvg:svgBlip xmlns:asvg="http://schemas.microsoft.com/office/drawing/2016/SVG/main" r:embed="rId17"/>
+                          <asvg:svgBlip xmlns:asvg="http://schemas.microsoft.com/office/drawing/2016/SVG/main" r:embed="rId19"/>
                         </a:ext>
                       </a:extLst>
                     </a:blip>
@@ -1203,7 +1203,7 @@
           <w:noProof/>
         </w:rPr>
         <w:drawing>
-          <wp:anchor distT="0" distB="0" distL="114300" distR="114300" simplePos="0" relativeHeight="251681792" behindDoc="1" locked="0" layoutInCell="1" allowOverlap="1" wp14:anchorId="42F3E640" wp14:editId="744092E4">
+          <wp:anchor distT="0" distB="0" distL="114300" distR="114300" simplePos="0" relativeHeight="251673600" behindDoc="1" locked="0" layoutInCell="1" allowOverlap="1" wp14:anchorId="42F3E640" wp14:editId="18EC224B">
             <wp:simplePos x="0" y="0"/>
             <wp:positionH relativeFrom="column">
               <wp:posOffset>5125971</wp:posOffset>
@@ -1240,13 +1240,13 @@
                     <pic:cNvPicPr/>
                   </pic:nvPicPr>
                   <pic:blipFill>
-                    <a:blip r:embed="rId10">
+                    <a:blip r:embed="rId12">
                       <a:extLst>
                         <a:ext uri="{28A0092B-C50C-407E-A947-70E740481C1C}">
                           <a14:useLocalDpi xmlns:a14="http://schemas.microsoft.com/office/drawing/2010/main" val="0"/>
                         </a:ext>
                         <a:ext uri="{96DAC541-7B7A-43D3-8B79-37D633B846F1}">
-                          <asvg:svgBlip xmlns:asvg="http://schemas.microsoft.com/office/drawing/2016/SVG/main" r:embed="rId11"/>
+                          <asvg:svgBlip xmlns:asvg="http://schemas.microsoft.com/office/drawing/2016/SVG/main" r:embed="rId13"/>
                         </a:ext>
                       </a:extLst>
                     </a:blip>
@@ -1280,7 +1280,7 @@
           <w:noProof/>
         </w:rPr>
         <w:drawing>
-          <wp:anchor distT="0" distB="0" distL="114300" distR="114300" simplePos="0" relativeHeight="251703296" behindDoc="1" locked="0" layoutInCell="1" allowOverlap="1" wp14:anchorId="513C3758" wp14:editId="79CE6BBA">
+          <wp:anchor distT="0" distB="0" distL="114300" distR="114300" simplePos="0" relativeHeight="251695104" behindDoc="1" locked="0" layoutInCell="1" allowOverlap="1" wp14:anchorId="513C3758" wp14:editId="25AF816A">
             <wp:simplePos x="0" y="0"/>
             <wp:positionH relativeFrom="column">
               <wp:posOffset>5830606</wp:posOffset>
@@ -1319,13 +1319,13 @@
                     <pic:cNvPicPr/>
                   </pic:nvPicPr>
                   <pic:blipFill>
-                    <a:blip r:embed="rId8">
+                    <a:blip r:embed="rId10">
                       <a:extLst>
                         <a:ext uri="{28A0092B-C50C-407E-A947-70E740481C1C}">
                           <a14:useLocalDpi xmlns:a14="http://schemas.microsoft.com/office/drawing/2010/main" val="0"/>
                         </a:ext>
                         <a:ext uri="{96DAC541-7B7A-43D3-8B79-37D633B846F1}">
-                          <asvg:svgBlip xmlns:asvg="http://schemas.microsoft.com/office/drawing/2016/SVG/main" r:embed="rId9"/>
+                          <asvg:svgBlip xmlns:asvg="http://schemas.microsoft.com/office/drawing/2016/SVG/main" r:embed="rId11"/>
                         </a:ext>
                       </a:extLst>
                     </a:blip>
@@ -1359,7 +1359,7 @@
           <w:noProof/>
         </w:rPr>
         <w:drawing>
-          <wp:anchor distT="0" distB="0" distL="114300" distR="114300" simplePos="0" relativeHeight="251701248" behindDoc="1" locked="0" layoutInCell="1" allowOverlap="1" wp14:anchorId="5CFE79AB" wp14:editId="209D4B4D">
+          <wp:anchor distT="0" distB="0" distL="114300" distR="114300" simplePos="0" relativeHeight="251693056" behindDoc="1" locked="0" layoutInCell="1" allowOverlap="1" wp14:anchorId="5CFE79AB" wp14:editId="69881C38">
             <wp:simplePos x="0" y="0"/>
             <wp:positionH relativeFrom="column">
               <wp:posOffset>4860720</wp:posOffset>
@@ -1398,13 +1398,13 @@
                     <pic:cNvPicPr/>
                   </pic:nvPicPr>
                   <pic:blipFill>
-                    <a:blip r:embed="rId8">
+                    <a:blip r:embed="rId10">
                       <a:extLst>
                         <a:ext uri="{28A0092B-C50C-407E-A947-70E740481C1C}">
                           <a14:useLocalDpi xmlns:a14="http://schemas.microsoft.com/office/drawing/2010/main" val="0"/>
                         </a:ext>
                         <a:ext uri="{96DAC541-7B7A-43D3-8B79-37D633B846F1}">
-                          <asvg:svgBlip xmlns:asvg="http://schemas.microsoft.com/office/drawing/2016/SVG/main" r:embed="rId9"/>
+                          <asvg:svgBlip xmlns:asvg="http://schemas.microsoft.com/office/drawing/2016/SVG/main" r:embed="rId11"/>
                         </a:ext>
                       </a:extLst>
                     </a:blip>
@@ -1438,7 +1438,7 @@
           <w:noProof/>
         </w:rPr>
         <w:drawing>
-          <wp:anchor distT="0" distB="0" distL="114300" distR="114300" simplePos="0" relativeHeight="251707392" behindDoc="1" locked="0" layoutInCell="1" allowOverlap="1" wp14:anchorId="00AF0FD8" wp14:editId="40930D87">
+          <wp:anchor distT="0" distB="0" distL="114300" distR="114300" simplePos="0" relativeHeight="251699200" behindDoc="1" locked="0" layoutInCell="1" allowOverlap="1" wp14:anchorId="00AF0FD8" wp14:editId="1B48D8E2">
             <wp:simplePos x="0" y="0"/>
             <wp:positionH relativeFrom="column">
               <wp:posOffset>3564165</wp:posOffset>
@@ -1477,13 +1477,13 @@
                     <pic:cNvPicPr/>
                   </pic:nvPicPr>
                   <pic:blipFill>
-                    <a:blip r:embed="rId8">
+                    <a:blip r:embed="rId10">
                       <a:extLst>
                         <a:ext uri="{28A0092B-C50C-407E-A947-70E740481C1C}">
                           <a14:useLocalDpi xmlns:a14="http://schemas.microsoft.com/office/drawing/2010/main" val="0"/>
                         </a:ext>
                         <a:ext uri="{96DAC541-7B7A-43D3-8B79-37D633B846F1}">
-                          <asvg:svgBlip xmlns:asvg="http://schemas.microsoft.com/office/drawing/2016/SVG/main" r:embed="rId9"/>
+                          <asvg:svgBlip xmlns:asvg="http://schemas.microsoft.com/office/drawing/2016/SVG/main" r:embed="rId11"/>
                         </a:ext>
                       </a:extLst>
                     </a:blip>
@@ -1517,7 +1517,7 @@
           <w:noProof/>
         </w:rPr>
         <w:drawing>
-          <wp:anchor distT="0" distB="0" distL="114300" distR="114300" simplePos="0" relativeHeight="251678720" behindDoc="1" locked="0" layoutInCell="1" allowOverlap="1" wp14:anchorId="526C01D3" wp14:editId="1F2E831A">
+          <wp:anchor distT="0" distB="0" distL="114300" distR="114300" simplePos="0" relativeHeight="251670528" behindDoc="1" locked="0" layoutInCell="1" allowOverlap="1" wp14:anchorId="526C01D3" wp14:editId="1642812A">
             <wp:simplePos x="0" y="0"/>
             <wp:positionH relativeFrom="column">
               <wp:posOffset>4559426</wp:posOffset>
@@ -1554,13 +1554,13 @@
                     <pic:cNvPicPr/>
                   </pic:nvPicPr>
                   <pic:blipFill>
-                    <a:blip r:embed="rId12">
+                    <a:blip r:embed="rId14">
                       <a:extLst>
                         <a:ext uri="{28A0092B-C50C-407E-A947-70E740481C1C}">
                           <a14:useLocalDpi xmlns:a14="http://schemas.microsoft.com/office/drawing/2010/main" val="0"/>
                         </a:ext>
                         <a:ext uri="{96DAC541-7B7A-43D3-8B79-37D633B846F1}">
-                          <asvg:svgBlip xmlns:asvg="http://schemas.microsoft.com/office/drawing/2016/SVG/main" r:embed="rId13"/>
+                          <asvg:svgBlip xmlns:asvg="http://schemas.microsoft.com/office/drawing/2016/SVG/main" r:embed="rId15"/>
                         </a:ext>
                       </a:extLst>
                     </a:blip>
@@ -1594,7 +1594,7 @@
           <w:noProof/>
         </w:rPr>
         <w:drawing>
-          <wp:anchor distT="0" distB="0" distL="114300" distR="114300" simplePos="0" relativeHeight="251709440" behindDoc="1" locked="0" layoutInCell="1" allowOverlap="1" wp14:anchorId="77E6A6CE" wp14:editId="4B5A15CF">
+          <wp:anchor distT="0" distB="0" distL="114300" distR="114300" simplePos="0" relativeHeight="251701248" behindDoc="1" locked="0" layoutInCell="1" allowOverlap="1" wp14:anchorId="77E6A6CE" wp14:editId="54B52560">
             <wp:simplePos x="0" y="0"/>
             <wp:positionH relativeFrom="column">
               <wp:posOffset>-762147</wp:posOffset>
@@ -1633,13 +1633,13 @@
                     <pic:cNvPicPr/>
                   </pic:nvPicPr>
                   <pic:blipFill>
-                    <a:blip r:embed="rId8">
+                    <a:blip r:embed="rId10">
                       <a:extLst>
                         <a:ext uri="{28A0092B-C50C-407E-A947-70E740481C1C}">
                           <a14:useLocalDpi xmlns:a14="http://schemas.microsoft.com/office/drawing/2010/main" val="0"/>
                         </a:ext>
                         <a:ext uri="{96DAC541-7B7A-43D3-8B79-37D633B846F1}">
-                          <asvg:svgBlip xmlns:asvg="http://schemas.microsoft.com/office/drawing/2016/SVG/main" r:embed="rId9"/>
+                          <asvg:svgBlip xmlns:asvg="http://schemas.microsoft.com/office/drawing/2016/SVG/main" r:embed="rId11"/>
                         </a:ext>
                       </a:extLst>
                     </a:blip>
@@ -1673,7 +1673,7 @@
           <w:noProof/>
         </w:rPr>
         <w:drawing>
-          <wp:anchor distT="0" distB="0" distL="114300" distR="114300" simplePos="0" relativeHeight="251711488" behindDoc="1" locked="0" layoutInCell="1" allowOverlap="1" wp14:anchorId="12C253ED" wp14:editId="0E64CFA6">
+          <wp:anchor distT="0" distB="0" distL="114300" distR="114300" simplePos="0" relativeHeight="251703296" behindDoc="1" locked="0" layoutInCell="1" allowOverlap="1" wp14:anchorId="12C253ED" wp14:editId="4467B475">
             <wp:simplePos x="0" y="0"/>
             <wp:positionH relativeFrom="column">
               <wp:posOffset>862357</wp:posOffset>
@@ -1712,13 +1712,13 @@
                     <pic:cNvPicPr/>
                   </pic:nvPicPr>
                   <pic:blipFill>
-                    <a:blip r:embed="rId8">
+                    <a:blip r:embed="rId10">
                       <a:extLst>
                         <a:ext uri="{28A0092B-C50C-407E-A947-70E740481C1C}">
                           <a14:useLocalDpi xmlns:a14="http://schemas.microsoft.com/office/drawing/2010/main" val="0"/>
                         </a:ext>
                         <a:ext uri="{96DAC541-7B7A-43D3-8B79-37D633B846F1}">
-                          <asvg:svgBlip xmlns:asvg="http://schemas.microsoft.com/office/drawing/2016/SVG/main" r:embed="rId9"/>
+                          <asvg:svgBlip xmlns:asvg="http://schemas.microsoft.com/office/drawing/2016/SVG/main" r:embed="rId11"/>
                         </a:ext>
                       </a:extLst>
                     </a:blip>
@@ -1752,7 +1752,7 @@
           <w:noProof/>
         </w:rPr>
         <w:drawing>
-          <wp:anchor distT="0" distB="0" distL="114300" distR="114300" simplePos="0" relativeHeight="251699200" behindDoc="1" locked="0" layoutInCell="1" allowOverlap="1" wp14:anchorId="406BF8FF" wp14:editId="7AA95D92">
+          <wp:anchor distT="0" distB="0" distL="114300" distR="114300" simplePos="0" relativeHeight="251691008" behindDoc="1" locked="0" layoutInCell="1" allowOverlap="1" wp14:anchorId="406BF8FF" wp14:editId="5C2A9AF9">
             <wp:simplePos x="0" y="0"/>
             <wp:positionH relativeFrom="column">
               <wp:posOffset>78669</wp:posOffset>
@@ -1791,13 +1791,13 @@
                     <pic:cNvPicPr/>
                   </pic:nvPicPr>
                   <pic:blipFill>
-                    <a:blip r:embed="rId8">
+                    <a:blip r:embed="rId10">
                       <a:extLst>
                         <a:ext uri="{28A0092B-C50C-407E-A947-70E740481C1C}">
                           <a14:useLocalDpi xmlns:a14="http://schemas.microsoft.com/office/drawing/2010/main" val="0"/>
                         </a:ext>
                         <a:ext uri="{96DAC541-7B7A-43D3-8B79-37D633B846F1}">
-                          <asvg:svgBlip xmlns:asvg="http://schemas.microsoft.com/office/drawing/2016/SVG/main" r:embed="rId9"/>
+                          <asvg:svgBlip xmlns:asvg="http://schemas.microsoft.com/office/drawing/2016/SVG/main" r:embed="rId11"/>
                         </a:ext>
                       </a:extLst>
                     </a:blip>
@@ -1831,7 +1831,7 @@
           <w:noProof/>
         </w:rPr>
         <w:drawing>
-          <wp:anchor distT="0" distB="0" distL="114300" distR="114300" simplePos="0" relativeHeight="251697152" behindDoc="1" locked="0" layoutInCell="1" allowOverlap="1" wp14:anchorId="70F48DC3" wp14:editId="26FD0E79">
+          <wp:anchor distT="0" distB="0" distL="114300" distR="114300" simplePos="0" relativeHeight="251688960" behindDoc="1" locked="0" layoutInCell="1" allowOverlap="1" wp14:anchorId="70F48DC3" wp14:editId="1BC7D45C">
             <wp:simplePos x="0" y="0"/>
             <wp:positionH relativeFrom="column">
               <wp:posOffset>4775146</wp:posOffset>
@@ -1870,13 +1870,13 @@
                     <pic:cNvPicPr/>
                   </pic:nvPicPr>
                   <pic:blipFill>
-                    <a:blip r:embed="rId8">
+                    <a:blip r:embed="rId10">
                       <a:extLst>
                         <a:ext uri="{28A0092B-C50C-407E-A947-70E740481C1C}">
                           <a14:useLocalDpi xmlns:a14="http://schemas.microsoft.com/office/drawing/2010/main" val="0"/>
                         </a:ext>
                         <a:ext uri="{96DAC541-7B7A-43D3-8B79-37D633B846F1}">
-                          <asvg:svgBlip xmlns:asvg="http://schemas.microsoft.com/office/drawing/2016/SVG/main" r:embed="rId9"/>
+                          <asvg:svgBlip xmlns:asvg="http://schemas.microsoft.com/office/drawing/2016/SVG/main" r:embed="rId11"/>
                         </a:ext>
                       </a:extLst>
                     </a:blip>
@@ -1910,7 +1910,7 @@
           <w:noProof/>
         </w:rPr>
         <w:drawing>
-          <wp:anchor distT="0" distB="0" distL="114300" distR="114300" simplePos="0" relativeHeight="251696128" behindDoc="1" locked="0" layoutInCell="1" allowOverlap="1" wp14:anchorId="09833EAE" wp14:editId="235AA33F">
+          <wp:anchor distT="0" distB="0" distL="114300" distR="114300" simplePos="0" relativeHeight="251687936" behindDoc="1" locked="0" layoutInCell="1" allowOverlap="1" wp14:anchorId="09833EAE" wp14:editId="5D18CEF1">
             <wp:simplePos x="0" y="0"/>
             <wp:positionH relativeFrom="column">
               <wp:posOffset>864239</wp:posOffset>
@@ -1947,13 +1947,13 @@
                     <pic:cNvPicPr/>
                   </pic:nvPicPr>
                   <pic:blipFill>
-                    <a:blip r:embed="rId10">
+                    <a:blip r:embed="rId12">
                       <a:extLst>
                         <a:ext uri="{28A0092B-C50C-407E-A947-70E740481C1C}">
                           <a14:useLocalDpi xmlns:a14="http://schemas.microsoft.com/office/drawing/2010/main" val="0"/>
                         </a:ext>
                         <a:ext uri="{96DAC541-7B7A-43D3-8B79-37D633B846F1}">
-                          <asvg:svgBlip xmlns:asvg="http://schemas.microsoft.com/office/drawing/2016/SVG/main" r:embed="rId11"/>
+                          <asvg:svgBlip xmlns:asvg="http://schemas.microsoft.com/office/drawing/2016/SVG/main" r:embed="rId13"/>
                         </a:ext>
                       </a:extLst>
                     </a:blip>
@@ -1987,7 +1987,7 @@
           <w:noProof/>
         </w:rPr>
         <w:drawing>
-          <wp:anchor distT="0" distB="0" distL="114300" distR="114300" simplePos="0" relativeHeight="251672576" behindDoc="1" locked="0" layoutInCell="1" allowOverlap="1" wp14:anchorId="3B7E344D" wp14:editId="43FE19BA">
+          <wp:anchor distT="0" distB="0" distL="114300" distR="114300" simplePos="0" relativeHeight="251664384" behindDoc="1" locked="0" layoutInCell="1" allowOverlap="1" wp14:anchorId="3B7E344D" wp14:editId="776FB99D">
             <wp:simplePos x="0" y="0"/>
             <wp:positionH relativeFrom="column">
               <wp:posOffset>5452747</wp:posOffset>
@@ -2024,13 +2024,13 @@
                     <pic:cNvPicPr/>
                   </pic:nvPicPr>
                   <pic:blipFill>
-                    <a:blip r:embed="rId12">
+                    <a:blip r:embed="rId14">
                       <a:extLst>
                         <a:ext uri="{28A0092B-C50C-407E-A947-70E740481C1C}">
                           <a14:useLocalDpi xmlns:a14="http://schemas.microsoft.com/office/drawing/2010/main" val="0"/>
                         </a:ext>
                         <a:ext uri="{96DAC541-7B7A-43D3-8B79-37D633B846F1}">
-                          <asvg:svgBlip xmlns:asvg="http://schemas.microsoft.com/office/drawing/2016/SVG/main" r:embed="rId13"/>
+                          <asvg:svgBlip xmlns:asvg="http://schemas.microsoft.com/office/drawing/2016/SVG/main" r:embed="rId15"/>
                         </a:ext>
                       </a:extLst>
                     </a:blip>
@@ -2064,7 +2064,7 @@
           <w:noProof/>
         </w:rPr>
         <w:drawing>
-          <wp:anchor distT="0" distB="0" distL="114300" distR="114300" simplePos="0" relativeHeight="251692032" behindDoc="1" locked="0" layoutInCell="1" allowOverlap="1" wp14:anchorId="43DA85AC" wp14:editId="7FB4E955">
+          <wp:anchor distT="0" distB="0" distL="114300" distR="114300" simplePos="0" relativeHeight="251683840" behindDoc="1" locked="0" layoutInCell="1" allowOverlap="1" wp14:anchorId="43DA85AC" wp14:editId="6955F093">
             <wp:simplePos x="0" y="0"/>
             <wp:positionH relativeFrom="column">
               <wp:posOffset>3382784</wp:posOffset>
@@ -2102,13 +2102,13 @@
                     <pic:cNvPicPr/>
                   </pic:nvPicPr>
                   <pic:blipFill>
-                    <a:blip r:embed="rId10">
+                    <a:blip r:embed="rId12">
                       <a:extLst>
                         <a:ext uri="{28A0092B-C50C-407E-A947-70E740481C1C}">
                           <a14:useLocalDpi xmlns:a14="http://schemas.microsoft.com/office/drawing/2010/main" val="0"/>
                         </a:ext>
                         <a:ext uri="{96DAC541-7B7A-43D3-8B79-37D633B846F1}">
-                          <asvg:svgBlip xmlns:asvg="http://schemas.microsoft.com/office/drawing/2016/SVG/main" r:embed="rId11"/>
+                          <asvg:svgBlip xmlns:asvg="http://schemas.microsoft.com/office/drawing/2016/SVG/main" r:embed="rId13"/>
                         </a:ext>
                       </a:extLst>
                     </a:blip>
@@ -2142,7 +2142,7 @@
           <w:noProof/>
         </w:rPr>
         <w:drawing>
-          <wp:anchor distT="0" distB="0" distL="114300" distR="114300" simplePos="0" relativeHeight="251694080" behindDoc="1" locked="0" layoutInCell="1" allowOverlap="1" wp14:anchorId="208B1C07" wp14:editId="40DC3F5D">
+          <wp:anchor distT="0" distB="0" distL="114300" distR="114300" simplePos="0" relativeHeight="251685888" behindDoc="1" locked="0" layoutInCell="1" allowOverlap="1" wp14:anchorId="208B1C07" wp14:editId="20FB2074">
             <wp:simplePos x="0" y="0"/>
             <wp:positionH relativeFrom="column">
               <wp:posOffset>1615440</wp:posOffset>
@@ -2179,13 +2179,13 @@
                     <pic:cNvPicPr/>
                   </pic:nvPicPr>
                   <pic:blipFill>
-                    <a:blip r:embed="rId10">
+                    <a:blip r:embed="rId12">
                       <a:extLst>
                         <a:ext uri="{28A0092B-C50C-407E-A947-70E740481C1C}">
                           <a14:useLocalDpi xmlns:a14="http://schemas.microsoft.com/office/drawing/2010/main" val="0"/>
                         </a:ext>
                         <a:ext uri="{96DAC541-7B7A-43D3-8B79-37D633B846F1}">
-                          <asvg:svgBlip xmlns:asvg="http://schemas.microsoft.com/office/drawing/2016/SVG/main" r:embed="rId11"/>
+                          <asvg:svgBlip xmlns:asvg="http://schemas.microsoft.com/office/drawing/2016/SVG/main" r:embed="rId13"/>
                         </a:ext>
                       </a:extLst>
                     </a:blip>
@@ -2219,7 +2219,7 @@
           <w:noProof/>
         </w:rPr>
         <w:drawing>
-          <wp:anchor distT="0" distB="0" distL="114300" distR="114300" simplePos="0" relativeHeight="251689984" behindDoc="1" locked="0" layoutInCell="1" allowOverlap="1" wp14:anchorId="2B773217" wp14:editId="3F7F4DE9">
+          <wp:anchor distT="0" distB="0" distL="114300" distR="114300" simplePos="0" relativeHeight="251681792" behindDoc="1" locked="0" layoutInCell="1" allowOverlap="1" wp14:anchorId="2B773217" wp14:editId="4EECB12D">
             <wp:simplePos x="0" y="0"/>
             <wp:positionH relativeFrom="column">
               <wp:posOffset>367999</wp:posOffset>
@@ -2256,13 +2256,13 @@
                     <pic:cNvPicPr/>
                   </pic:nvPicPr>
                   <pic:blipFill>
-                    <a:blip r:embed="rId10">
+                    <a:blip r:embed="rId12">
                       <a:extLst>
                         <a:ext uri="{28A0092B-C50C-407E-A947-70E740481C1C}">
                           <a14:useLocalDpi xmlns:a14="http://schemas.microsoft.com/office/drawing/2010/main" val="0"/>
                         </a:ext>
                         <a:ext uri="{96DAC541-7B7A-43D3-8B79-37D633B846F1}">
-                          <asvg:svgBlip xmlns:asvg="http://schemas.microsoft.com/office/drawing/2016/SVG/main" r:embed="rId11"/>
+                          <asvg:svgBlip xmlns:asvg="http://schemas.microsoft.com/office/drawing/2016/SVG/main" r:embed="rId13"/>
                         </a:ext>
                       </a:extLst>
                     </a:blip>
@@ -2296,7 +2296,7 @@
           <w:noProof/>
         </w:rPr>
         <w:drawing>
-          <wp:anchor distT="0" distB="0" distL="114300" distR="114300" simplePos="0" relativeHeight="251683840" behindDoc="1" locked="0" layoutInCell="1" allowOverlap="1" wp14:anchorId="3D4F7072" wp14:editId="35022CAE">
+          <wp:anchor distT="0" distB="0" distL="114300" distR="114300" simplePos="0" relativeHeight="251675648" behindDoc="1" locked="0" layoutInCell="1" allowOverlap="1" wp14:anchorId="3D4F7072" wp14:editId="35EC5F67">
             <wp:simplePos x="0" y="0"/>
             <wp:positionH relativeFrom="column">
               <wp:posOffset>5838803</wp:posOffset>
@@ -2333,13 +2333,13 @@
                     <pic:cNvPicPr/>
                   </pic:nvPicPr>
                   <pic:blipFill>
-                    <a:blip r:embed="rId10">
+                    <a:blip r:embed="rId12">
                       <a:extLst>
                         <a:ext uri="{28A0092B-C50C-407E-A947-70E740481C1C}">
                           <a14:useLocalDpi xmlns:a14="http://schemas.microsoft.com/office/drawing/2010/main" val="0"/>
                         </a:ext>
                         <a:ext uri="{96DAC541-7B7A-43D3-8B79-37D633B846F1}">
-                          <asvg:svgBlip xmlns:asvg="http://schemas.microsoft.com/office/drawing/2016/SVG/main" r:embed="rId11"/>
+                          <asvg:svgBlip xmlns:asvg="http://schemas.microsoft.com/office/drawing/2016/SVG/main" r:embed="rId13"/>
                         </a:ext>
                       </a:extLst>
                     </a:blip>
@@ -2373,7 +2373,7 @@
           <w:noProof/>
         </w:rPr>
         <w:drawing>
-          <wp:anchor distT="0" distB="0" distL="114300" distR="114300" simplePos="0" relativeHeight="251687936" behindDoc="1" locked="0" layoutInCell="1" allowOverlap="1" wp14:anchorId="1B4A16EC" wp14:editId="1677697E">
+          <wp:anchor distT="0" distB="0" distL="114300" distR="114300" simplePos="0" relativeHeight="251679744" behindDoc="1" locked="0" layoutInCell="1" allowOverlap="1" wp14:anchorId="1B4A16EC" wp14:editId="6076F6F3">
             <wp:simplePos x="0" y="0"/>
             <wp:positionH relativeFrom="column">
               <wp:posOffset>-482406</wp:posOffset>
@@ -2410,13 +2410,13 @@
                     <pic:cNvPicPr/>
                   </pic:nvPicPr>
                   <pic:blipFill>
-                    <a:blip r:embed="rId10">
+                    <a:blip r:embed="rId12">
                       <a:extLst>
                         <a:ext uri="{28A0092B-C50C-407E-A947-70E740481C1C}">
                           <a14:useLocalDpi xmlns:a14="http://schemas.microsoft.com/office/drawing/2010/main" val="0"/>
                         </a:ext>
                         <a:ext uri="{96DAC541-7B7A-43D3-8B79-37D633B846F1}">
-                          <asvg:svgBlip xmlns:asvg="http://schemas.microsoft.com/office/drawing/2016/SVG/main" r:embed="rId11"/>
+                          <asvg:svgBlip xmlns:asvg="http://schemas.microsoft.com/office/drawing/2016/SVG/main" r:embed="rId13"/>
                         </a:ext>
                       </a:extLst>
                     </a:blip>
@@ -2450,7 +2450,7 @@
           <w:noProof/>
         </w:rPr>
         <w:drawing>
-          <wp:anchor distT="0" distB="0" distL="114300" distR="114300" simplePos="0" relativeHeight="251680768" behindDoc="1" locked="0" layoutInCell="1" allowOverlap="1" wp14:anchorId="29F8A01A" wp14:editId="49C6967D">
+          <wp:anchor distT="0" distB="0" distL="114300" distR="114300" simplePos="0" relativeHeight="251672576" behindDoc="1" locked="0" layoutInCell="1" allowOverlap="1" wp14:anchorId="29F8A01A" wp14:editId="1061F477">
             <wp:simplePos x="0" y="0"/>
             <wp:positionH relativeFrom="column">
               <wp:posOffset>759953</wp:posOffset>
@@ -2487,13 +2487,13 @@
                     <pic:cNvPicPr/>
                   </pic:nvPicPr>
                   <pic:blipFill>
-                    <a:blip r:embed="rId12">
+                    <a:blip r:embed="rId14">
                       <a:extLst>
                         <a:ext uri="{28A0092B-C50C-407E-A947-70E740481C1C}">
                           <a14:useLocalDpi xmlns:a14="http://schemas.microsoft.com/office/drawing/2010/main" val="0"/>
                         </a:ext>
                         <a:ext uri="{96DAC541-7B7A-43D3-8B79-37D633B846F1}">
-                          <asvg:svgBlip xmlns:asvg="http://schemas.microsoft.com/office/drawing/2016/SVG/main" r:embed="rId13"/>
+                          <asvg:svgBlip xmlns:asvg="http://schemas.microsoft.com/office/drawing/2016/SVG/main" r:embed="rId15"/>
                         </a:ext>
                       </a:extLst>
                     </a:blip>
@@ -2527,7 +2527,7 @@
           <w:noProof/>
         </w:rPr>
         <w:drawing>
-          <wp:anchor distT="0" distB="0" distL="114300" distR="114300" simplePos="0" relativeHeight="251664384" behindDoc="1" locked="0" layoutInCell="1" allowOverlap="1" wp14:anchorId="0738892E" wp14:editId="35A2D79E">
+          <wp:anchor distT="0" distB="0" distL="114300" distR="114300" simplePos="0" relativeHeight="251656192" behindDoc="1" locked="0" layoutInCell="1" allowOverlap="1" wp14:anchorId="0738892E" wp14:editId="0A63A5B4">
             <wp:simplePos x="0" y="0"/>
             <wp:positionH relativeFrom="column">
               <wp:posOffset>2413894</wp:posOffset>
@@ -2564,13 +2564,13 @@
                     <pic:cNvPicPr/>
                   </pic:nvPicPr>
                   <pic:blipFill>
-                    <a:blip r:embed="rId12">
+                    <a:blip r:embed="rId14">
                       <a:extLst>
                         <a:ext uri="{28A0092B-C50C-407E-A947-70E740481C1C}">
                           <a14:useLocalDpi xmlns:a14="http://schemas.microsoft.com/office/drawing/2010/main" val="0"/>
                         </a:ext>
                         <a:ext uri="{96DAC541-7B7A-43D3-8B79-37D633B846F1}">
-                          <asvg:svgBlip xmlns:asvg="http://schemas.microsoft.com/office/drawing/2016/SVG/main" r:embed="rId13"/>
+                          <asvg:svgBlip xmlns:asvg="http://schemas.microsoft.com/office/drawing/2016/SVG/main" r:embed="rId15"/>
                         </a:ext>
                       </a:extLst>
                     </a:blip>
@@ -2604,7 +2604,7 @@
           <w:noProof/>
         </w:rPr>
         <w:drawing>
-          <wp:anchor distT="0" distB="0" distL="114300" distR="114300" simplePos="0" relativeHeight="251676672" behindDoc="1" locked="0" layoutInCell="1" allowOverlap="1" wp14:anchorId="515F1063" wp14:editId="08D37E43">
+          <wp:anchor distT="0" distB="0" distL="114300" distR="114300" simplePos="0" relativeHeight="251668480" behindDoc="1" locked="0" layoutInCell="1" allowOverlap="1" wp14:anchorId="515F1063" wp14:editId="2DC9154A">
             <wp:simplePos x="0" y="0"/>
             <wp:positionH relativeFrom="column">
               <wp:posOffset>145062</wp:posOffset>
@@ -2641,13 +2641,13 @@
                     <pic:cNvPicPr/>
                   </pic:nvPicPr>
                   <pic:blipFill>
-                    <a:blip r:embed="rId12">
+                    <a:blip r:embed="rId14">
                       <a:extLst>
                         <a:ext uri="{28A0092B-C50C-407E-A947-70E740481C1C}">
                           <a14:useLocalDpi xmlns:a14="http://schemas.microsoft.com/office/drawing/2010/main" val="0"/>
                         </a:ext>
                         <a:ext uri="{96DAC541-7B7A-43D3-8B79-37D633B846F1}">
-                          <asvg:svgBlip xmlns:asvg="http://schemas.microsoft.com/office/drawing/2016/SVG/main" r:embed="rId13"/>
+                          <asvg:svgBlip xmlns:asvg="http://schemas.microsoft.com/office/drawing/2016/SVG/main" r:embed="rId15"/>
                         </a:ext>
                       </a:extLst>
                     </a:blip>
@@ -2681,7 +2681,7 @@
           <w:noProof/>
         </w:rPr>
         <w:drawing>
-          <wp:anchor distT="0" distB="0" distL="114300" distR="114300" simplePos="0" relativeHeight="251662336" behindDoc="1" locked="0" layoutInCell="1" allowOverlap="1" wp14:anchorId="4F9066CD" wp14:editId="27DE0C09">
+          <wp:anchor distT="0" distB="0" distL="114300" distR="114300" simplePos="0" relativeHeight="251654144" behindDoc="1" locked="0" layoutInCell="1" allowOverlap="1" wp14:anchorId="4F9066CD" wp14:editId="296E5FF3">
             <wp:simplePos x="0" y="0"/>
             <wp:positionH relativeFrom="column">
               <wp:posOffset>-451033</wp:posOffset>
@@ -2718,13 +2718,13 @@
                     <pic:cNvPicPr/>
                   </pic:nvPicPr>
                   <pic:blipFill>
-                    <a:blip r:embed="rId12">
+                    <a:blip r:embed="rId14">
                       <a:extLst>
                         <a:ext uri="{28A0092B-C50C-407E-A947-70E740481C1C}">
                           <a14:useLocalDpi xmlns:a14="http://schemas.microsoft.com/office/drawing/2010/main" val="0"/>
                         </a:ext>
                         <a:ext uri="{96DAC541-7B7A-43D3-8B79-37D633B846F1}">
-                          <asvg:svgBlip xmlns:asvg="http://schemas.microsoft.com/office/drawing/2016/SVG/main" r:embed="rId13"/>
+                          <asvg:svgBlip xmlns:asvg="http://schemas.microsoft.com/office/drawing/2016/SVG/main" r:embed="rId15"/>
                         </a:ext>
                       </a:extLst>
                     </a:blip>
@@ -2760,7 +2760,7 @@
         <mc:AlternateContent>
           <mc:Choice Requires="wpg">
             <w:drawing>
-              <wp:anchor distT="0" distB="0" distL="114300" distR="114300" simplePos="0" relativeHeight="251660288" behindDoc="0" locked="0" layoutInCell="1" allowOverlap="1" wp14:anchorId="13771DA0" wp14:editId="58842EAA">
+              <wp:anchor distT="0" distB="0" distL="114300" distR="114300" simplePos="0" relativeHeight="251652096" behindDoc="0" locked="0" layoutInCell="1" allowOverlap="1" wp14:anchorId="13771DA0" wp14:editId="1C815A35">
                 <wp:simplePos x="0" y="0"/>
                 <wp:positionH relativeFrom="column">
                   <wp:posOffset>-899795</wp:posOffset>
@@ -2880,7 +2880,7 @@
           </mc:Choice>
           <mc:Fallback>
             <w:pict>
-              <v:group w14:anchorId="13771DA0" id="Group 8" o:spid="_x0000_s1026" style="position:absolute;margin-left:-70.85pt;margin-top:680.25pt;width:629.75pt;height:58.45pt;z-index:251660288;mso-width-relative:margin;mso-height-relative:margin" coordorigin="-8949,86384" coordsize="79988,7425" o:gfxdata="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">
+              <v:group w14:anchorId="13771DA0" id="Group 8" o:spid="_x0000_s1026" style="position:absolute;margin-left:-70.85pt;margin-top:680.25pt;width:629.75pt;height:58.45pt;z-index:251652096;mso-width-relative:margin;mso-height-relative:margin" coordorigin="-8949,86384" coordsize="79988,7425" o:gfxdata="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">
                 <v:rect id="Rectangle 6" o:spid="_x0000_s1027" style="position:absolute;left:-8949;top:86384;width:76275;height:7426;visibility:visible;mso-wrap-style:square;v-text-anchor:middle" o:gfxdata="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" fillcolor="#5b9bd5 [3208]" strokecolor="white [3201]" strokeweight="1.5pt"/>
                 <v:shapetype id="_x0000_t202" coordsize="21600,21600" o:spt="202" path="m,l,21600r21600,l21600,xe">
                   <v:stroke joinstyle="miter"/>
@@ -2966,8 +2966,6 @@
         <w:tabs>
           <w:tab w:val="right" w:leader="dot" w:pos="9062"/>
         </w:tabs>
-        <w:spacing w:before="0" w:after="100"/>
-        <w:jc w:val="center"/>
         <w:rPr>
           <w:rFonts w:ascii="Bahnschrift Condensed" w:hAnsi="Bahnschrift Condensed" w:cstheme="minorBidi"/>
           <w:b w:val="0"/>
@@ -3026,7 +3024,7 @@
         </w:rPr>
         <w:fldChar w:fldCharType="separate"/>
       </w:r>
-      <w:hyperlink w:anchor="_Toc164544961" w:history="1">
+      <w:hyperlink w:anchor="_Toc164715750" w:history="1">
         <w:r>
           <w:rPr>
             <w:rFonts w:ascii="Bahnschrift Condensed" w:hAnsi="Bahnschrift Condensed" w:cstheme="minorBidi"/>
@@ -3088,7 +3086,7 @@
             <w:lang w:val="en-US"/>
             <w14:ligatures w14:val="none"/>
           </w:rPr>
-          <w:instrText xml:space="preserve"> PAGEREF _Toc164544961 \h </w:instrText>
+          <w:instrText xml:space="preserve"> PAGEREF _Toc164715750 \h </w:instrText>
         </w:r>
         <w:r>
           <w:rPr>
@@ -3161,8 +3159,6 @@
         <w:tabs>
           <w:tab w:val="right" w:leader="dot" w:pos="9062"/>
         </w:tabs>
-        <w:spacing w:before="0" w:after="100"/>
-        <w:jc w:val="center"/>
         <w:rPr>
           <w:rFonts w:ascii="Bahnschrift Condensed" w:hAnsi="Bahnschrift Condensed" w:cstheme="minorBidi"/>
           <w:b w:val="0"/>
@@ -3176,7 +3172,7 @@
           <w14:ligatures w14:val="none"/>
         </w:rPr>
       </w:pPr>
-      <w:hyperlink w:anchor="_Toc164544962" w:history="1">
+      <w:hyperlink w:anchor="_Toc164715751" w:history="1">
         <w:r>
           <w:rPr>
             <w:rFonts w:ascii="Bahnschrift Condensed" w:hAnsi="Bahnschrift Condensed" w:cstheme="minorBidi"/>
@@ -3238,7 +3234,7 @@
             <w:lang w:val="en-US"/>
             <w14:ligatures w14:val="none"/>
           </w:rPr>
-          <w:instrText xml:space="preserve"> PAGEREF _Toc164544962 \h </w:instrText>
+          <w:instrText xml:space="preserve"> PAGEREF _Toc164715751 \h </w:instrText>
         </w:r>
         <w:r>
           <w:rPr>
@@ -3311,8 +3307,6 @@
         <w:tabs>
           <w:tab w:val="right" w:leader="dot" w:pos="9062"/>
         </w:tabs>
-        <w:spacing w:before="0" w:after="100"/>
-        <w:jc w:val="center"/>
         <w:rPr>
           <w:rFonts w:ascii="Bahnschrift Condensed" w:hAnsi="Bahnschrift Condensed" w:cstheme="minorBidi"/>
           <w:b w:val="0"/>
@@ -3326,7 +3320,7 @@
           <w14:ligatures w14:val="none"/>
         </w:rPr>
       </w:pPr>
-      <w:hyperlink w:anchor="_Toc164544963" w:history="1">
+      <w:hyperlink w:anchor="_Toc164715752" w:history="1">
         <w:r>
           <w:rPr>
             <w:rFonts w:ascii="Bahnschrift Condensed" w:hAnsi="Bahnschrift Condensed" w:cstheme="minorBidi"/>
@@ -3388,7 +3382,7 @@
             <w:lang w:val="en-US"/>
             <w14:ligatures w14:val="none"/>
           </w:rPr>
-          <w:instrText xml:space="preserve"> PAGEREF _Toc164544963 \h </w:instrText>
+          <w:instrText xml:space="preserve"> PAGEREF _Toc164715752 \h </w:instrText>
         </w:r>
         <w:r>
           <w:rPr>
@@ -3461,8 +3455,6 @@
         <w:tabs>
           <w:tab w:val="right" w:leader="dot" w:pos="9062"/>
         </w:tabs>
-        <w:spacing w:before="0" w:after="100"/>
-        <w:jc w:val="center"/>
         <w:rPr>
           <w:rFonts w:ascii="Bahnschrift Condensed" w:hAnsi="Bahnschrift Condensed" w:cstheme="minorBidi"/>
           <w:b w:val="0"/>
@@ -3476,7 +3468,7 @@
           <w14:ligatures w14:val="none"/>
         </w:rPr>
       </w:pPr>
-      <w:hyperlink w:anchor="_Toc164544964" w:history="1">
+      <w:hyperlink w:anchor="_Toc164715753" w:history="1">
         <w:r>
           <w:rPr>
             <w:rFonts w:ascii="Bahnschrift Condensed" w:hAnsi="Bahnschrift Condensed" w:cstheme="minorBidi"/>
@@ -3538,7 +3530,7 @@
             <w:lang w:val="en-US"/>
             <w14:ligatures w14:val="none"/>
           </w:rPr>
-          <w:instrText xml:space="preserve"> PAGEREF _Toc164544964 \h </w:instrText>
+          <w:instrText xml:space="preserve"> PAGEREF _Toc164715753 \h </w:instrText>
         </w:r>
         <w:r>
           <w:rPr>
@@ -3611,8 +3603,6 @@
         <w:tabs>
           <w:tab w:val="right" w:leader="dot" w:pos="9062"/>
         </w:tabs>
-        <w:spacing w:before="0" w:after="100"/>
-        <w:jc w:val="center"/>
         <w:rPr>
           <w:rFonts w:ascii="Bahnschrift Condensed" w:hAnsi="Bahnschrift Condensed" w:cstheme="minorBidi"/>
           <w:b w:val="0"/>
@@ -3626,7 +3616,7 @@
           <w14:ligatures w14:val="none"/>
         </w:rPr>
       </w:pPr>
-      <w:hyperlink w:anchor="_Toc164544965" w:history="1">
+      <w:hyperlink w:anchor="_Toc164715754" w:history="1">
         <w:r>
           <w:rPr>
             <w:rFonts w:ascii="Bahnschrift Condensed" w:hAnsi="Bahnschrift Condensed" w:cstheme="minorBidi"/>
@@ -3688,7 +3678,7 @@
             <w:lang w:val="en-US"/>
             <w14:ligatures w14:val="none"/>
           </w:rPr>
-          <w:instrText xml:space="preserve"> PAGEREF _Toc164544965 \h </w:instrText>
+          <w:instrText xml:space="preserve"> PAGEREF _Toc164715754 \h </w:instrText>
         </w:r>
         <w:r>
           <w:rPr>
@@ -3761,8 +3751,6 @@
         <w:tabs>
           <w:tab w:val="right" w:leader="dot" w:pos="9062"/>
         </w:tabs>
-        <w:spacing w:before="0" w:after="100"/>
-        <w:jc w:val="center"/>
         <w:rPr>
           <w:rFonts w:ascii="Bahnschrift Condensed" w:hAnsi="Bahnschrift Condensed" w:cstheme="minorBidi"/>
           <w:b w:val="0"/>
@@ -3776,7 +3764,7 @@
           <w14:ligatures w14:val="none"/>
         </w:rPr>
       </w:pPr>
-      <w:hyperlink w:anchor="_Toc164544966" w:history="1">
+      <w:hyperlink w:anchor="_Toc164715755" w:history="1">
         <w:r>
           <w:rPr>
             <w:rFonts w:ascii="Bahnschrift Condensed" w:hAnsi="Bahnschrift Condensed" w:cstheme="minorBidi"/>
@@ -3838,7 +3826,7 @@
             <w:lang w:val="en-US"/>
             <w14:ligatures w14:val="none"/>
           </w:rPr>
-          <w:instrText xml:space="preserve"> PAGEREF _Toc164544966 \h </w:instrText>
+          <w:instrText xml:space="preserve"> PAGEREF _Toc164715755 \h </w:instrText>
         </w:r>
         <w:r>
           <w:rPr>
@@ -3911,10 +3899,6 @@
         <w:tabs>
           <w:tab w:val="right" w:leader="dot" w:pos="9062"/>
         </w:tabs>
-        <w:spacing w:before="0" w:after="100"/>
-        <w:jc w:val="center"/>
-      </w:pPr>
-      <w:r>
         <w:rPr>
           <w:rFonts w:ascii="Bahnschrift Condensed" w:hAnsi="Bahnschrift Condensed" w:cstheme="minorBidi"/>
           <w:b w:val="0"/>
@@ -3927,6 +3911,158 @@
           <w:lang w:val="en-US"/>
           <w14:ligatures w14:val="none"/>
         </w:rPr>
+      </w:pPr>
+      <w:hyperlink w:anchor="_Toc164715756" w:history="1">
+        <w:r>
+          <w:rPr>
+            <w:rFonts w:ascii="Bahnschrift Condensed" w:hAnsi="Bahnschrift Condensed" w:cstheme="minorBidi"/>
+            <w:b w:val="0"/>
+            <w:bCs w:val="0"/>
+            <w:caps w:val="0"/>
+            <w:color w:val="1F3864" w:themeColor="accent1" w:themeShade="80"/>
+            <w:kern w:val="0"/>
+            <w:sz w:val="40"/>
+            <w:szCs w:val="40"/>
+            <w:lang w:val="en-US"/>
+            <w14:ligatures w14:val="none"/>
+          </w:rPr>
+          <w:t>7. Block scheme</w:t>
+        </w:r>
+        <w:r>
+          <w:rPr>
+            <w:rFonts w:ascii="Bahnschrift Condensed" w:hAnsi="Bahnschrift Condensed" w:cstheme="minorBidi"/>
+            <w:b w:val="0"/>
+            <w:bCs w:val="0"/>
+            <w:caps w:val="0"/>
+            <w:webHidden/>
+            <w:color w:val="1F3864" w:themeColor="accent1" w:themeShade="80"/>
+            <w:kern w:val="0"/>
+            <w:sz w:val="40"/>
+            <w:szCs w:val="40"/>
+            <w:lang w:val="en-US"/>
+            <w14:ligatures w14:val="none"/>
+          </w:rPr>
+          <w:tab/>
+        </w:r>
+        <w:r>
+          <w:rPr>
+            <w:rFonts w:ascii="Bahnschrift Condensed" w:hAnsi="Bahnschrift Condensed" w:cstheme="minorBidi"/>
+            <w:b w:val="0"/>
+            <w:bCs w:val="0"/>
+            <w:caps w:val="0"/>
+            <w:webHidden/>
+            <w:color w:val="1F3864" w:themeColor="accent1" w:themeShade="80"/>
+            <w:kern w:val="0"/>
+            <w:sz w:val="40"/>
+            <w:szCs w:val="40"/>
+            <w:lang w:val="en-US"/>
+            <w14:ligatures w14:val="none"/>
+          </w:rPr>
+          <w:fldChar w:fldCharType="begin"/>
+        </w:r>
+        <w:r>
+          <w:rPr>
+            <w:rFonts w:ascii="Bahnschrift Condensed" w:hAnsi="Bahnschrift Condensed" w:cstheme="minorBidi"/>
+            <w:b w:val="0"/>
+            <w:bCs w:val="0"/>
+            <w:caps w:val="0"/>
+            <w:webHidden/>
+            <w:color w:val="1F3864" w:themeColor="accent1" w:themeShade="80"/>
+            <w:kern w:val="0"/>
+            <w:sz w:val="40"/>
+            <w:szCs w:val="40"/>
+            <w:lang w:val="en-US"/>
+            <w14:ligatures w14:val="none"/>
+          </w:rPr>
+          <w:instrText xml:space="preserve"> PAGEREF _Toc164715756 \h </w:instrText>
+        </w:r>
+        <w:r>
+          <w:rPr>
+            <w:rFonts w:ascii="Bahnschrift Condensed" w:hAnsi="Bahnschrift Condensed" w:cstheme="minorBidi"/>
+            <w:b w:val="0"/>
+            <w:bCs w:val="0"/>
+            <w:caps w:val="0"/>
+            <w:webHidden/>
+            <w:color w:val="1F3864" w:themeColor="accent1" w:themeShade="80"/>
+            <w:kern w:val="0"/>
+            <w:sz w:val="40"/>
+            <w:szCs w:val="40"/>
+            <w:lang w:val="en-US"/>
+            <w14:ligatures w14:val="none"/>
+          </w:rPr>
+        </w:r>
+        <w:r>
+          <w:rPr>
+            <w:rFonts w:ascii="Bahnschrift Condensed" w:hAnsi="Bahnschrift Condensed" w:cstheme="minorBidi"/>
+            <w:b w:val="0"/>
+            <w:bCs w:val="0"/>
+            <w:caps w:val="0"/>
+            <w:webHidden/>
+            <w:color w:val="1F3864" w:themeColor="accent1" w:themeShade="80"/>
+            <w:kern w:val="0"/>
+            <w:sz w:val="40"/>
+            <w:szCs w:val="40"/>
+            <w:lang w:val="en-US"/>
+            <w14:ligatures w14:val="none"/>
+          </w:rPr>
+          <w:fldChar w:fldCharType="separate"/>
+        </w:r>
+        <w:r>
+          <w:rPr>
+            <w:rFonts w:ascii="Bahnschrift Condensed" w:hAnsi="Bahnschrift Condensed" w:cstheme="minorBidi"/>
+            <w:b w:val="0"/>
+            <w:bCs w:val="0"/>
+            <w:caps w:val="0"/>
+            <w:webHidden/>
+            <w:color w:val="1F3864" w:themeColor="accent1" w:themeShade="80"/>
+            <w:kern w:val="0"/>
+            <w:sz w:val="40"/>
+            <w:szCs w:val="40"/>
+            <w:lang w:val="en-US"/>
+            <w14:ligatures w14:val="none"/>
+          </w:rPr>
+          <w:t>6</w:t>
+        </w:r>
+        <w:r>
+          <w:rPr>
+            <w:rFonts w:ascii="Bahnschrift Condensed" w:hAnsi="Bahnschrift Condensed" w:cstheme="minorBidi"/>
+            <w:b w:val="0"/>
+            <w:bCs w:val="0"/>
+            <w:caps w:val="0"/>
+            <w:webHidden/>
+            <w:color w:val="1F3864" w:themeColor="accent1" w:themeShade="80"/>
+            <w:kern w:val="0"/>
+            <w:sz w:val="40"/>
+            <w:szCs w:val="40"/>
+            <w:lang w:val="en-US"/>
+            <w14:ligatures w14:val="none"/>
+          </w:rPr>
+          <w:fldChar w:fldCharType="end"/>
+        </w:r>
+      </w:hyperlink>
+    </w:p>
+    <w:p>
+      <w:pPr>
+        <w:pStyle w:val="TOC1"/>
+        <w:tabs>
+          <w:tab w:val="right" w:leader="dot" w:pos="9062"/>
+        </w:tabs>
+        <w:spacing w:before="0" w:after="100"/>
+        <w:jc w:val="center"/>
+      </w:pPr>
+      <w:r>
+        <w:rPr>
+          <w:rFonts w:ascii="Bahnschrift Condensed" w:hAnsi="Bahnschrift Condensed" w:cstheme="minorBidi"/>
+          <w:b w:val="0"/>
+          <w:bCs w:val="0"/>
+          <w:caps w:val="0"/>
+          <w:color w:val="1F3864" w:themeColor="accent1" w:themeShade="80"/>
+          <w:kern w:val="0"/>
+          <w:sz w:val="40"/>
+          <w:szCs w:val="40"/>
+          <w:lang w:val="en-US"/>
+          <w14:ligatures w14:val="none"/>
+        </w:rPr>
         <w:fldChar w:fldCharType="end"/>
       </w:r>
     </w:p>
@@ -3946,9 +4082,9 @@
           <w:smallCaps/>
         </w:rPr>
       </w:pPr>
-      <w:bookmarkStart w:id="0" w:name="_Toc121583320"/>
-      <w:bookmarkStart w:id="1" w:name="_Toc164543494"/>
-      <w:bookmarkStart w:id="2" w:name="_Toc164544961"/>
+      <w:bookmarkStart w:id="0" w:name="_Toc164543494"/>
+      <w:bookmarkStart w:id="1" w:name="_Toc121583320"/>
+      <w:bookmarkStart w:id="2" w:name="_Toc164715750"/>
       <w:r>
         <w:rPr>
           <w:smallCaps/>
@@ -3967,7 +4103,7 @@
         </w:rPr>
         <w:t>Our Team</w:t>
       </w:r>
-      <w:bookmarkEnd w:id="1"/>
+      <w:bookmarkEnd w:id="0"/>
       <w:bookmarkEnd w:id="2"/>
     </w:p>
     <w:p>
@@ -3986,20 +4122,13 @@
         </w:rPr>
         <w:t>Nadezhda Ivanova – Scrum trainer</w:t>
       </w:r>
-      <w:bookmarkEnd w:id="0"/>
+      <w:bookmarkEnd w:id="1"/>
       <w:r>
         <w:rPr>
           <w:rStyle w:val="SubtleReference"/>
           <w:rFonts w:ascii="Bahnschrift Condensed" w:hAnsi="Bahnschrift Condensed"/>
         </w:rPr>
-        <w:t xml:space="preserve"> </w:t>
-      </w:r>
-      <w:r>
-        <w:rPr>
-          <w:rStyle w:val="SubtleReference"/>
-          <w:rFonts w:ascii="Bahnschrift Condensed" w:hAnsi="Bahnschrift Condensed"/>
-        </w:rPr>
-        <w:t>– 10</w:t>
+        <w:t xml:space="preserve"> – 10</w:t>
       </w:r>
       <w:r>
         <w:rPr>
@@ -4026,7 +4155,7 @@
           <w:szCs w:val="30"/>
         </w:rPr>
       </w:pPr>
-      <w:hyperlink r:id="rId18" w:history="1">
+      <w:hyperlink r:id="rId20" w:history="1">
         <w:bookmarkStart w:id="3" w:name="_Toc121583321"/>
         <w:r>
           <w:rPr>
@@ -4070,14 +4199,7 @@
           <w:rStyle w:val="SubtleReference"/>
           <w:rFonts w:ascii="Bahnschrift Condensed" w:hAnsi="Bahnschrift Condensed"/>
         </w:rPr>
-        <w:t xml:space="preserve">er </w:t>
-      </w:r>
-      <w:r>
-        <w:rPr>
-          <w:rStyle w:val="SubtleReference"/>
-          <w:rFonts w:ascii="Bahnschrift Condensed" w:hAnsi="Bahnschrift Condensed"/>
-        </w:rPr>
-        <w:t>– 10</w:t>
+        <w:t>er – 10</w:t>
       </w:r>
       <w:r>
         <w:rPr>
@@ -4104,7 +4226,7 @@
           <w:szCs w:val="30"/>
         </w:rPr>
       </w:pPr>
-      <w:hyperlink r:id="rId19" w:history="1">
+      <w:hyperlink r:id="rId21" w:history="1">
         <w:bookmarkStart w:id="5" w:name="_Toc121583323"/>
         <w:r>
           <w:rPr>
@@ -4148,14 +4270,7 @@
           <w:rStyle w:val="SubtleReference"/>
           <w:rFonts w:ascii="Bahnschrift Condensed" w:hAnsi="Bahnschrift Condensed"/>
         </w:rPr>
-        <w:t xml:space="preserve"> </w:t>
-      </w:r>
-      <w:r>
-        <w:rPr>
-          <w:rStyle w:val="SubtleReference"/>
-          <w:rFonts w:ascii="Bahnschrift Condensed" w:hAnsi="Bahnschrift Condensed"/>
-        </w:rPr>
-        <w:t>– 10</w:t>
+        <w:t xml:space="preserve"> – 10</w:t>
       </w:r>
       <w:r>
         <w:rPr>
@@ -4184,7 +4299,7 @@
           <w:lang w:val="bg-BG"/>
         </w:rPr>
       </w:pPr>
-      <w:hyperlink r:id="rId20" w:history="1">
+      <w:hyperlink r:id="rId22" w:history="1">
         <w:bookmarkStart w:id="7" w:name="_Toc121583325"/>
         <w:r>
           <w:rPr>
@@ -4249,21 +4364,7 @@
           <w:rStyle w:val="SubtleReference"/>
           <w:rFonts w:ascii="Bahnschrift Condensed" w:hAnsi="Bahnschrift Condensed"/>
         </w:rPr>
-        <w:t xml:space="preserve"> </w:t>
-      </w:r>
-      <w:r>
-        <w:rPr>
-          <w:rStyle w:val="SubtleReference"/>
-          <w:rFonts w:ascii="Bahnschrift Condensed" w:hAnsi="Bahnschrift Condensed"/>
-        </w:rPr>
-        <w:t xml:space="preserve">– </w:t>
-      </w:r>
-      <w:r>
-        <w:rPr>
-          <w:rStyle w:val="SubtleReference"/>
-          <w:rFonts w:ascii="Bahnschrift Condensed" w:hAnsi="Bahnschrift Condensed"/>
-        </w:rPr>
-        <w:t>9</w:t>
+        <w:t xml:space="preserve"> – 9</w:t>
       </w:r>
       <w:r>
         <w:rPr>
@@ -4295,7 +4396,7 @@
           <w:lang w:val="bg-BG"/>
         </w:rPr>
       </w:pPr>
-      <w:hyperlink r:id="rId21" w:history="1">
+      <w:hyperlink r:id="rId23" w:history="1">
         <w:r>
           <w:rPr>
             <w:rStyle w:val="Hyperlink"/>
@@ -4349,21 +4450,7 @@
           <w:rStyle w:val="SubtleReference"/>
           <w:rFonts w:ascii="Bahnschrift Condensed" w:hAnsi="Bahnschrift Condensed"/>
         </w:rPr>
-        <w:t xml:space="preserve"> </w:t>
-      </w:r>
-      <w:r>
-        <w:rPr>
-          <w:rStyle w:val="SubtleReference"/>
-          <w:rFonts w:ascii="Bahnschrift Condensed" w:hAnsi="Bahnschrift Condensed"/>
-        </w:rPr>
-        <w:t xml:space="preserve">– </w:t>
-      </w:r>
-      <w:r>
-        <w:rPr>
-          <w:rStyle w:val="SubtleReference"/>
-          <w:rFonts w:ascii="Bahnschrift Condensed" w:hAnsi="Bahnschrift Condensed"/>
-        </w:rPr>
-        <w:t>9</w:t>
+        <w:t xml:space="preserve"> – 9</w:t>
       </w:r>
       <w:r>
         <w:rPr>
@@ -4378,14 +4465,7 @@
           <w:rStyle w:val="SubtleReference"/>
           <w:rFonts w:ascii="Bahnschrift Condensed" w:hAnsi="Bahnschrift Condensed"/>
         </w:rPr>
-        <w:t xml:space="preserve"> grade</w:t>
-      </w:r>
-      <w:r>
-        <w:rPr>
-          <w:rStyle w:val="SubtleReference"/>
-          <w:rFonts w:ascii="Bahnschrift Condensed" w:hAnsi="Bahnschrift Condensed"/>
-        </w:rPr>
-        <w:t xml:space="preserve"> </w:t>
+        <w:t xml:space="preserve"> grade </w:t>
       </w:r>
     </w:p>
     <w:p>
@@ -4399,7 +4479,7 @@
           <w:szCs w:val="30"/>
         </w:rPr>
       </w:pPr>
-      <w:hyperlink r:id="rId22" w:history="1">
+      <w:hyperlink r:id="rId24" w:history="1">
         <w:r>
           <w:rPr>
             <w:rStyle w:val="Hyperlink"/>
@@ -4453,21 +4533,7 @@
           <w:rStyle w:val="SubtleReference"/>
           <w:rFonts w:ascii="Bahnschrift Condensed" w:hAnsi="Bahnschrift Condensed"/>
         </w:rPr>
-        <w:t xml:space="preserve"> </w:t>
-      </w:r>
-      <w:r>
-        <w:rPr>
-          <w:rStyle w:val="SubtleReference"/>
-          <w:rFonts w:ascii="Bahnschrift Condensed" w:hAnsi="Bahnschrift Condensed"/>
-        </w:rPr>
-        <w:t xml:space="preserve">– </w:t>
-      </w:r>
-      <w:r>
-        <w:rPr>
-          <w:rStyle w:val="SubtleReference"/>
-          <w:rFonts w:ascii="Bahnschrift Condensed" w:hAnsi="Bahnschrift Condensed"/>
-        </w:rPr>
-        <w:t>9</w:t>
+        <w:t xml:space="preserve"> – 9</w:t>
       </w:r>
       <w:r>
         <w:rPr>
@@ -4496,7 +4562,7 @@
           <w:szCs w:val="30"/>
         </w:rPr>
       </w:pPr>
-      <w:hyperlink r:id="rId23" w:history="1">
+      <w:hyperlink r:id="rId25" w:history="1">
         <w:r>
           <w:rPr>
             <w:rStyle w:val="Hyperlink"/>
@@ -4538,7 +4604,7 @@
       </w:pPr>
       <w:bookmarkStart w:id="9" w:name="_Toc157068651"/>
       <w:bookmarkStart w:id="10" w:name="_Toc164543495"/>
-      <w:bookmarkStart w:id="11" w:name="_Toc164544962"/>
+      <w:bookmarkStart w:id="11" w:name="_Toc164715751"/>
       <w:r>
         <w:lastRenderedPageBreak/>
         <w:t>2</w:t>
@@ -4821,13 +4887,19 @@
         <w:pStyle w:val="Heading10"/>
       </w:pPr>
       <w:bookmarkStart w:id="12" w:name="_Toc130637813"/>
-      <w:bookmarkStart w:id="13" w:name="_Toc164544963"/>
+      <w:bookmarkStart w:id="13" w:name="_Toc164715752"/>
       <w:r>
         <w:lastRenderedPageBreak/>
         <w:t>3</w:t>
       </w:r>
       <w:r>
-        <w:t>.Resume</w:t>
+        <w:t>.</w:t>
+      </w:r>
+      <w:r>
+        <w:t xml:space="preserve"> </w:t>
+      </w:r>
+      <w:r>
+        <w:t>Resume</w:t>
       </w:r>
       <w:bookmarkEnd w:id="12"/>
       <w:bookmarkEnd w:id="13"/>
@@ -4851,7 +4923,7 @@
           <w:szCs w:val="24"/>
           <w:lang w:val="en-US"/>
         </w:rPr>
-        <w:t>Hello! This is our team The L</w:t>
+        <w:t xml:space="preserve">Hello! This is our team The Lore Trove and we decided to make a  game focused on helping students to understand some small part of the </w:t>
       </w:r>
       <w:r>
         <w:rPr>
@@ -4861,7 +4933,7 @@
           <w:szCs w:val="24"/>
           <w:lang w:val="en-US"/>
         </w:rPr>
-        <w:t>ore Trove</w:t>
+        <w:t>subjects: Maths, Biology and Chemistry</w:t>
       </w:r>
       <w:r>
         <w:rPr>
@@ -4871,7 +4943,17 @@
           <w:szCs w:val="24"/>
           <w:lang w:val="en-US"/>
         </w:rPr>
-        <w:t xml:space="preserve"> and we decided to make a </w:t>
+        <w:t>. For a programming language</w:t>
+      </w:r>
+      <w:r>
+        <w:rPr>
+          <w:rFonts w:ascii="Times New Roman" w:hAnsi="Times New Roman" w:cs="Times New Roman"/>
+          <w:color w:val="404040" w:themeColor="text1" w:themeTint="BF"/>
+          <w:sz w:val="28"/>
+          <w:szCs w:val="28"/>
+          <w:lang w:val="en-US"/>
+        </w:rPr>
+        <w:t xml:space="preserve"> we chose to use C++. The main </w:t>
       </w:r>
       <w:r>
         <w:rPr>
@@ -4881,7 +4963,7 @@
           <w:szCs w:val="24"/>
           <w:lang w:val="en-US"/>
         </w:rPr>
-        <w:t xml:space="preserve"> </w:t>
+        <w:t>purpose of the game is for the player to</w:t>
       </w:r>
       <w:r>
         <w:rPr>
@@ -4891,37 +4973,7 @@
           <w:szCs w:val="24"/>
           <w:lang w:val="en-US"/>
         </w:rPr>
-        <w:t xml:space="preserve">game focused on </w:t>
-      </w:r>
-      <w:r>
-        <w:rPr>
-          <w:rFonts w:ascii="Times New Roman" w:hAnsi="Times New Roman" w:cs="Times New Roman"/>
-          <w:color w:val="404040" w:themeColor="text1" w:themeTint="BF"/>
-          <w:sz w:val="24"/>
-          <w:szCs w:val="24"/>
-          <w:lang w:val="en-US"/>
-        </w:rPr>
-        <w:t xml:space="preserve">helping students to understand some small part of the </w:t>
-      </w:r>
-      <w:r>
-        <w:rPr>
-          <w:rFonts w:ascii="Times New Roman" w:hAnsi="Times New Roman" w:cs="Times New Roman"/>
-          <w:color w:val="404040" w:themeColor="text1" w:themeTint="BF"/>
-          <w:sz w:val="24"/>
-          <w:szCs w:val="24"/>
-          <w:lang w:val="en-US"/>
-        </w:rPr>
-        <w:t>subjects: Maths, Biology and Chemistry</w:t>
-      </w:r>
-      <w:r>
-        <w:rPr>
-          <w:rFonts w:ascii="Times New Roman" w:hAnsi="Times New Roman" w:cs="Times New Roman"/>
-          <w:color w:val="404040" w:themeColor="text1" w:themeTint="BF"/>
-          <w:sz w:val="24"/>
-          <w:szCs w:val="24"/>
-          <w:lang w:val="en-US"/>
-        </w:rPr>
-        <w:t>. For a programming language</w:t>
+        <w:t xml:space="preserve"> learn or start to understand more about a given subject</w:t>
       </w:r>
       <w:r>
         <w:rPr>
@@ -4931,36 +4983,6 @@
           <w:szCs w:val="28"/>
           <w:lang w:val="en-US"/>
         </w:rPr>
-        <w:t xml:space="preserve"> we chose to use C++. The main </w:t>
-      </w:r>
-      <w:r>
-        <w:rPr>
-          <w:rFonts w:ascii="Times New Roman" w:hAnsi="Times New Roman" w:cs="Times New Roman"/>
-          <w:color w:val="404040" w:themeColor="text1" w:themeTint="BF"/>
-          <w:sz w:val="24"/>
-          <w:szCs w:val="24"/>
-          <w:lang w:val="en-US"/>
-        </w:rPr>
-        <w:t>purpose of the game is for the player to</w:t>
-      </w:r>
-      <w:r>
-        <w:rPr>
-          <w:rFonts w:ascii="Times New Roman" w:hAnsi="Times New Roman" w:cs="Times New Roman"/>
-          <w:color w:val="404040" w:themeColor="text1" w:themeTint="BF"/>
-          <w:sz w:val="24"/>
-          <w:szCs w:val="24"/>
-          <w:lang w:val="en-US"/>
-        </w:rPr>
-        <w:t xml:space="preserve"> learn or start to understand more about a given subject</w:t>
-      </w:r>
-      <w:r>
-        <w:rPr>
-          <w:rFonts w:ascii="Times New Roman" w:hAnsi="Times New Roman" w:cs="Times New Roman"/>
-          <w:color w:val="404040" w:themeColor="text1" w:themeTint="BF"/>
-          <w:sz w:val="28"/>
-          <w:szCs w:val="28"/>
-          <w:lang w:val="en-US"/>
-        </w:rPr>
         <w:t>.</w:t>
       </w:r>
     </w:p>
@@ -4968,7 +4990,7 @@
       <w:pPr>
         <w:pStyle w:val="Heading10"/>
       </w:pPr>
-      <w:bookmarkStart w:id="14" w:name="_Toc164544964"/>
+      <w:bookmarkStart w:id="14" w:name="_Toc164715753"/>
       <w:r>
         <w:t>4. Idea</w:t>
       </w:r>
@@ -5016,27 +5038,7 @@
           <w:szCs w:val="24"/>
           <w:lang w:val="en-US"/>
         </w:rPr>
-        <w:t xml:space="preserve"> a game focused on </w:t>
-      </w:r>
-      <w:r>
-        <w:rPr>
-          <w:rFonts w:ascii="Times New Roman" w:hAnsi="Times New Roman" w:cs="Times New Roman"/>
-          <w:color w:val="404040" w:themeColor="text1" w:themeTint="BF"/>
-          <w:sz w:val="24"/>
-          <w:szCs w:val="24"/>
-          <w:lang w:val="en-US"/>
-        </w:rPr>
-        <w:t>gaining new knoledge</w:t>
-      </w:r>
-      <w:r>
-        <w:rPr>
-          <w:rFonts w:ascii="Times New Roman" w:hAnsi="Times New Roman" w:cs="Times New Roman"/>
-          <w:color w:val="404040" w:themeColor="text1" w:themeTint="BF"/>
-          <w:sz w:val="24"/>
-          <w:szCs w:val="24"/>
-          <w:lang w:val="en-US"/>
-        </w:rPr>
-        <w:t>.</w:t>
+        <w:t xml:space="preserve"> a game focused on gaining new knoledge.</w:t>
       </w:r>
     </w:p>
     <w:p>
@@ -5046,18 +5048,9 @@
       <w:bookmarkStart w:id="15" w:name="_Toc121583162"/>
       <w:bookmarkStart w:id="16" w:name="_Toc121583338"/>
       <w:bookmarkStart w:id="17" w:name="_Toc130637815"/>
-      <w:bookmarkStart w:id="18" w:name="_Toc164544965"/>
-      <w:r>
-        <w:t>5</w:t>
-      </w:r>
-      <w:r>
-        <w:t xml:space="preserve">. </w:t>
-      </w:r>
-      <w:r>
-        <w:t>W</w:t>
-      </w:r>
-      <w:r>
-        <w:t>orkflow</w:t>
+      <w:bookmarkStart w:id="18" w:name="_Toc164715754"/>
+      <w:r>
+        <w:t>5. Workflow</w:t>
       </w:r>
       <w:bookmarkEnd w:id="15"/>
       <w:bookmarkEnd w:id="16"/>
@@ -5084,27 +5077,7 @@
           <w:szCs w:val="24"/>
           <w:lang w:val="en-US"/>
         </w:rPr>
-        <w:t>As for the working progress</w:t>
-      </w:r>
-      <w:r>
-        <w:rPr>
-          <w:rFonts w:ascii="Times New Roman" w:hAnsi="Times New Roman" w:cs="Times New Roman"/>
-          <w:color w:val="404040" w:themeColor="text1" w:themeTint="BF"/>
-          <w:sz w:val="24"/>
-          <w:szCs w:val="24"/>
-          <w:lang w:val="en-US"/>
-        </w:rPr>
-        <w:t xml:space="preserve"> </w:t>
-      </w:r>
-      <w:r>
-        <w:rPr>
-          <w:rFonts w:ascii="Times New Roman" w:hAnsi="Times New Roman" w:cs="Times New Roman"/>
-          <w:color w:val="404040" w:themeColor="text1" w:themeTint="BF"/>
-          <w:sz w:val="24"/>
-          <w:szCs w:val="24"/>
-          <w:lang w:val="en-US"/>
-        </w:rPr>
-        <w:t>- It went smoothly, without major problems. Even though we had some disagreements during our work regarding the idea for the game, we knew that we had to do it so we made a compromise with each other and then we cleared out what we had to do, to accomplish it.</w:t>
+        <w:t>As for the working progress - It went smoothly, without major problems. Even though we had some disagreements during our work regarding the idea for the game, we knew that we had to do it so we made a compromise with each other and then we cleared out what we had to do, to accomplish it.</w:t>
       </w:r>
     </w:p>
     <w:p>
@@ -5123,12 +5096,9 @@
       <w:bookmarkStart w:id="19" w:name="_Toc121583163"/>
       <w:bookmarkStart w:id="20" w:name="_Toc121583339"/>
       <w:bookmarkStart w:id="21" w:name="_Toc130637816"/>
-      <w:bookmarkStart w:id="22" w:name="_Toc164544966"/>
-      <w:r>
-        <w:t>6</w:t>
-      </w:r>
-      <w:r>
-        <w:t>. Conclusion</w:t>
+      <w:bookmarkStart w:id="22" w:name="_Toc164715755"/>
+      <w:r>
+        <w:t>6. Conclusion</w:t>
       </w:r>
       <w:bookmarkEnd w:id="19"/>
       <w:bookmarkEnd w:id="20"/>
@@ -5180,18 +5150,1387 @@
     </w:p>
     <w:p>
       <w:pPr>
-        <w:pStyle w:val="Customstyle"/>
         <w:rPr>
           <w:rStyle w:val="Hyperlink"/>
-          <w:rFonts w:asciiTheme="minorHAnsi" w:hAnsiTheme="minorHAnsi"/>
+          <w:rFonts w:eastAsiaTheme="majorEastAsia" w:cstheme="majorBidi"/>
+          <w:smallCaps/>
+          <w:color w:val="8EAADB" w:themeColor="accent1" w:themeTint="99"/>
+          <w:kern w:val="0"/>
+          <w:sz w:val="36"/>
+          <w:szCs w:val="36"/>
+          <w:lang w:val="en-US"/>
+          <w14:ligatures w14:val="none"/>
+        </w:rPr>
+      </w:pPr>
+      <w:r>
+        <w:rPr>
+          <w:rStyle w:val="Hyperlink"/>
           <w:smallCaps/>
           <w:color w:val="8EAADB" w:themeColor="accent1" w:themeTint="99"/>
           <w:sz w:val="36"/>
           <w:szCs w:val="36"/>
         </w:rPr>
+        <w:br w:type="page"/>
+      </w:r>
+    </w:p>
+    <w:p>
+      <w:pPr>
+        <w:pStyle w:val="Heading10"/>
       </w:pPr>
+      <w:bookmarkStart w:id="23" w:name="_Toc164715756"/>
+      <w:r>
+        <w:lastRenderedPageBreak/>
+        <mc:AlternateContent>
+          <mc:Choice Requires="wpg">
+            <w:drawing>
+              <wp:anchor distT="0" distB="0" distL="114300" distR="114300" simplePos="0" relativeHeight="251774976" behindDoc="0" locked="0" layoutInCell="1" allowOverlap="1" wp14:anchorId="72614609" wp14:editId="349DB6F3">
+                <wp:simplePos x="0" y="0"/>
+                <wp:positionH relativeFrom="column">
+                  <wp:posOffset>-569595</wp:posOffset>
+                </wp:positionH>
+                <wp:positionV relativeFrom="paragraph">
+                  <wp:posOffset>886672</wp:posOffset>
+                </wp:positionV>
+                <wp:extent cx="6964232" cy="3112098"/>
+                <wp:effectExtent l="0" t="0" r="0" b="0"/>
+                <wp:wrapNone/>
+                <wp:docPr id="1080093119" name="Group 21"/>
+                <wp:cNvGraphicFramePr/>
+                <a:graphic xmlns:a="http://schemas.openxmlformats.org/drawingml/2006/main">
+                  <a:graphicData uri="http://schemas.microsoft.com/office/word/2010/wordprocessingGroup">
+                    <wpg:wgp>
+                      <wpg:cNvGrpSpPr/>
+                      <wpg:grpSpPr>
+                        <a:xfrm>
+                          <a:off x="0" y="0"/>
+                          <a:ext cx="6964232" cy="3112098"/>
+                          <a:chOff x="0" y="0"/>
+                          <a:chExt cx="6964232" cy="3112098"/>
+                        </a:xfrm>
+                      </wpg:grpSpPr>
+                      <wpg:grpSp>
+                        <wpg:cNvPr id="1930905386" name="Group 20"/>
+                        <wpg:cNvGrpSpPr/>
+                        <wpg:grpSpPr>
+                          <a:xfrm>
+                            <a:off x="1873623" y="0"/>
+                            <a:ext cx="2887980" cy="769620"/>
+                            <a:chOff x="0" y="0"/>
+                            <a:chExt cx="2887980" cy="769620"/>
+                          </a:xfrm>
+                        </wpg:grpSpPr>
+                        <wps:wsp>
+                          <wps:cNvPr id="1694840393" name="Oval 1"/>
+                          <wps:cNvSpPr/>
+                          <wps:spPr>
+                            <a:xfrm>
+                              <a:off x="0" y="0"/>
+                              <a:ext cx="2887980" cy="769620"/>
+                            </a:xfrm>
+                            <a:prstGeom prst="ellipse">
+                              <a:avLst/>
+                            </a:prstGeom>
+                            <a:solidFill>
+                              <a:schemeClr val="accent1">
+                                <a:lumMod val="40000"/>
+                                <a:lumOff val="60000"/>
+                              </a:schemeClr>
+                            </a:solidFill>
+                            <a:ln>
+                              <a:noFill/>
+                            </a:ln>
+                          </wps:spPr>
+                          <wps:style>
+                            <a:lnRef idx="2">
+                              <a:schemeClr val="accent1">
+                                <a:shade val="15000"/>
+                              </a:schemeClr>
+                            </a:lnRef>
+                            <a:fillRef idx="1">
+                              <a:schemeClr val="accent1"/>
+                            </a:fillRef>
+                            <a:effectRef idx="0">
+                              <a:schemeClr val="accent1"/>
+                            </a:effectRef>
+                            <a:fontRef idx="minor">
+                              <a:schemeClr val="lt1"/>
+                            </a:fontRef>
+                          </wps:style>
+                          <wps:bodyPr rot="0" spcFirstLastPara="0" vertOverflow="overflow" horzOverflow="overflow" vert="horz" wrap="square" lIns="91440" tIns="45720" rIns="91440" bIns="45720" numCol="1" spcCol="0" rtlCol="0" fromWordArt="0" anchor="ctr" anchorCtr="0" forceAA="0" compatLnSpc="1">
+                            <a:prstTxWarp prst="textNoShape">
+                              <a:avLst/>
+                            </a:prstTxWarp>
+                            <a:noAutofit/>
+                          </wps:bodyPr>
+                        </wps:wsp>
+                        <wps:wsp>
+                          <wps:cNvPr id="161290056" name="Text Box 2"/>
+                          <wps:cNvSpPr txBox="1"/>
+                          <wps:spPr>
+                            <a:xfrm>
+                              <a:off x="800100" y="167640"/>
+                              <a:ext cx="1249680" cy="403860"/>
+                            </a:xfrm>
+                            <a:prstGeom prst="rect">
+                              <a:avLst/>
+                            </a:prstGeom>
+                            <a:noFill/>
+                            <a:ln w="6350">
+                              <a:noFill/>
+                            </a:ln>
+                          </wps:spPr>
+                          <wps:txbx>
+                            <w:txbxContent>
+                              <w:p>
+                                <w:pPr>
+                                  <w:rPr>
+                                    <w:sz w:val="30"/>
+                                    <w:szCs w:val="30"/>
+                                    <w:lang w:val="en-US"/>
+                                  </w:rPr>
+                                </w:pPr>
+                                <w:r>
+                                  <w:rPr>
+                                    <w:sz w:val="30"/>
+                                    <w:szCs w:val="30"/>
+                                    <w:lang w:val="en-US"/>
+                                  </w:rPr>
+                                  <w:t>Main</w:t>
+                                </w:r>
+                                <w:r>
+                                  <w:rPr>
+                                    <w:sz w:val="30"/>
+                                    <w:szCs w:val="30"/>
+                                    <w:lang w:val="en-US"/>
+                                  </w:rPr>
+                                  <w:t xml:space="preserve"> menu</w:t>
+                                </w:r>
+                              </w:p>
+                              <w:p/>
+                            </w:txbxContent>
+                          </wps:txbx>
+                          <wps:bodyPr rot="0" spcFirstLastPara="0" vertOverflow="overflow" horzOverflow="overflow" vert="horz" wrap="square" lIns="91440" tIns="45720" rIns="91440" bIns="45720" numCol="1" spcCol="0" rtlCol="0" fromWordArt="0" anchor="t" anchorCtr="0" forceAA="0" compatLnSpc="1">
+                            <a:prstTxWarp prst="textNoShape">
+                              <a:avLst/>
+                            </a:prstTxWarp>
+                            <a:noAutofit/>
+                          </wps:bodyPr>
+                        </wps:wsp>
+                      </wpg:grpSp>
+                      <wps:wsp>
+                        <wps:cNvPr id="534181124" name="Straight Arrow Connector 4"/>
+                        <wps:cNvCnPr/>
+                        <wps:spPr>
+                          <a:xfrm flipH="1">
+                            <a:off x="688041" y="519953"/>
+                            <a:ext cx="1310640" cy="525780"/>
+                          </a:xfrm>
+                          <a:prstGeom prst="straightConnector1">
+                            <a:avLst/>
+                          </a:prstGeom>
+                          <a:ln>
+                            <a:tailEnd type="triangle"/>
+                          </a:ln>
+                        </wps:spPr>
+                        <wps:style>
+                          <a:lnRef idx="2">
+                            <a:schemeClr val="dk1"/>
+                          </a:lnRef>
+                          <a:fillRef idx="0">
+                            <a:schemeClr val="dk1"/>
+                          </a:fillRef>
+                          <a:effectRef idx="1">
+                            <a:schemeClr val="dk1"/>
+                          </a:effectRef>
+                          <a:fontRef idx="minor">
+                            <a:schemeClr val="tx1"/>
+                          </a:fontRef>
+                        </wps:style>
+                        <wps:bodyPr/>
+                      </wps:wsp>
+                      <wps:wsp>
+                        <wps:cNvPr id="1712685908" name="Straight Arrow Connector 4"/>
+                        <wps:cNvCnPr/>
+                        <wps:spPr>
+                          <a:xfrm flipH="1">
+                            <a:off x="2270312" y="685800"/>
+                            <a:ext cx="403860" cy="457200"/>
+                          </a:xfrm>
+                          <a:prstGeom prst="straightConnector1">
+                            <a:avLst/>
+                          </a:prstGeom>
+                          <a:ln>
+                            <a:tailEnd type="triangle"/>
+                          </a:ln>
+                        </wps:spPr>
+                        <wps:style>
+                          <a:lnRef idx="2">
+                            <a:schemeClr val="dk1"/>
+                          </a:lnRef>
+                          <a:fillRef idx="0">
+                            <a:schemeClr val="dk1"/>
+                          </a:fillRef>
+                          <a:effectRef idx="1">
+                            <a:schemeClr val="dk1"/>
+                          </a:effectRef>
+                          <a:fontRef idx="minor">
+                            <a:schemeClr val="tx1"/>
+                          </a:fontRef>
+                        </wps:style>
+                        <wps:bodyPr/>
+                      </wps:wsp>
+                      <wps:wsp>
+                        <wps:cNvPr id="35102949" name="Straight Arrow Connector 5"/>
+                        <wps:cNvCnPr/>
+                        <wps:spPr>
+                          <a:xfrm>
+                            <a:off x="3854823" y="770965"/>
+                            <a:ext cx="297180" cy="411480"/>
+                          </a:xfrm>
+                          <a:prstGeom prst="straightConnector1">
+                            <a:avLst/>
+                          </a:prstGeom>
+                          <a:ln>
+                            <a:tailEnd type="triangle"/>
+                          </a:ln>
+                        </wps:spPr>
+                        <wps:style>
+                          <a:lnRef idx="2">
+                            <a:schemeClr val="dk1"/>
+                          </a:lnRef>
+                          <a:fillRef idx="0">
+                            <a:schemeClr val="dk1"/>
+                          </a:fillRef>
+                          <a:effectRef idx="1">
+                            <a:schemeClr val="dk1"/>
+                          </a:effectRef>
+                          <a:fontRef idx="minor">
+                            <a:schemeClr val="tx1"/>
+                          </a:fontRef>
+                        </wps:style>
+                        <wps:bodyPr/>
+                      </wps:wsp>
+                      <wpg:grpSp>
+                        <wpg:cNvPr id="1696782196" name="Group 15"/>
+                        <wpg:cNvGrpSpPr/>
+                        <wpg:grpSpPr>
+                          <a:xfrm>
+                            <a:off x="0" y="1044389"/>
+                            <a:ext cx="1295400" cy="601980"/>
+                            <a:chOff x="0" y="0"/>
+                            <a:chExt cx="1295400" cy="601980"/>
+                          </a:xfrm>
+                        </wpg:grpSpPr>
+                        <wps:wsp>
+                          <wps:cNvPr id="1634930488" name="Oval 3"/>
+                          <wps:cNvSpPr/>
+                          <wps:spPr>
+                            <a:xfrm>
+                              <a:off x="0" y="0"/>
+                              <a:ext cx="1295400" cy="601980"/>
+                            </a:xfrm>
+                            <a:prstGeom prst="ellipse">
+                              <a:avLst/>
+                            </a:prstGeom>
+                            <a:solidFill>
+                              <a:schemeClr val="tx2">
+                                <a:lumMod val="20000"/>
+                                <a:lumOff val="80000"/>
+                              </a:schemeClr>
+                            </a:solidFill>
+                            <a:ln>
+                              <a:noFill/>
+                            </a:ln>
+                          </wps:spPr>
+                          <wps:style>
+                            <a:lnRef idx="2">
+                              <a:schemeClr val="accent1">
+                                <a:shade val="15000"/>
+                              </a:schemeClr>
+                            </a:lnRef>
+                            <a:fillRef idx="1">
+                              <a:schemeClr val="accent1"/>
+                            </a:fillRef>
+                            <a:effectRef idx="0">
+                              <a:schemeClr val="accent1"/>
+                            </a:effectRef>
+                            <a:fontRef idx="minor">
+                              <a:schemeClr val="lt1"/>
+                            </a:fontRef>
+                          </wps:style>
+                          <wps:bodyPr rot="0" spcFirstLastPara="0" vertOverflow="overflow" horzOverflow="overflow" vert="horz" wrap="square" lIns="91440" tIns="45720" rIns="91440" bIns="45720" numCol="1" spcCol="0" rtlCol="0" fromWordArt="0" anchor="ctr" anchorCtr="0" forceAA="0" compatLnSpc="1">
+                            <a:prstTxWarp prst="textNoShape">
+                              <a:avLst/>
+                            </a:prstTxWarp>
+                            <a:noAutofit/>
+                          </wps:bodyPr>
+                        </wps:wsp>
+                        <wps:wsp>
+                          <wps:cNvPr id="1434267412" name="Text Box 6"/>
+                          <wps:cNvSpPr txBox="1"/>
+                          <wps:spPr>
+                            <a:xfrm>
+                              <a:off x="266700" y="137160"/>
+                              <a:ext cx="838200" cy="274320"/>
+                            </a:xfrm>
+                            <a:prstGeom prst="rect">
+                              <a:avLst/>
+                            </a:prstGeom>
+                            <a:noFill/>
+                            <a:ln w="6350">
+                              <a:noFill/>
+                            </a:ln>
+                          </wps:spPr>
+                          <wps:txbx>
+                            <w:txbxContent>
+                              <w:p>
+                                <w:pPr>
+                                  <w:rPr>
+                                    <w:sz w:val="30"/>
+                                    <w:szCs w:val="30"/>
+                                    <w:lang w:val="en-US"/>
+                                  </w:rPr>
+                                </w:pPr>
+                                <w:r>
+                                  <w:rPr>
+                                    <w:sz w:val="30"/>
+                                    <w:szCs w:val="30"/>
+                                    <w:lang w:val="en-US"/>
+                                  </w:rPr>
+                                  <w:t>Credits</w:t>
+                                </w:r>
+                              </w:p>
+                            </w:txbxContent>
+                          </wps:txbx>
+                          <wps:bodyPr rot="0" spcFirstLastPara="0" vertOverflow="overflow" horzOverflow="overflow" vert="horz" wrap="square" lIns="91440" tIns="45720" rIns="91440" bIns="45720" numCol="1" spcCol="0" rtlCol="0" fromWordArt="0" anchor="t" anchorCtr="0" forceAA="0" compatLnSpc="1">
+                            <a:prstTxWarp prst="textNoShape">
+                              <a:avLst/>
+                            </a:prstTxWarp>
+                            <a:noAutofit/>
+                          </wps:bodyPr>
+                        </wps:wsp>
+                      </wpg:grpSp>
+                      <wpg:grpSp>
+                        <wpg:cNvPr id="947571087" name="Group 14"/>
+                        <wpg:cNvGrpSpPr/>
+                        <wpg:grpSpPr>
+                          <a:xfrm>
+                            <a:off x="1631576" y="1128206"/>
+                            <a:ext cx="1295400" cy="601980"/>
+                            <a:chOff x="0" y="21065"/>
+                            <a:chExt cx="1295400" cy="601980"/>
+                          </a:xfrm>
+                        </wpg:grpSpPr>
+                        <wps:wsp>
+                          <wps:cNvPr id="2005058561" name="Oval 3"/>
+                          <wps:cNvSpPr/>
+                          <wps:spPr>
+                            <a:xfrm>
+                              <a:off x="0" y="21065"/>
+                              <a:ext cx="1295400" cy="601980"/>
+                            </a:xfrm>
+                            <a:prstGeom prst="ellipse">
+                              <a:avLst/>
+                            </a:prstGeom>
+                            <a:solidFill>
+                              <a:schemeClr val="tx2">
+                                <a:lumMod val="20000"/>
+                                <a:lumOff val="80000"/>
+                              </a:schemeClr>
+                            </a:solidFill>
+                            <a:ln>
+                              <a:noFill/>
+                            </a:ln>
+                          </wps:spPr>
+                          <wps:style>
+                            <a:lnRef idx="2">
+                              <a:schemeClr val="accent1">
+                                <a:shade val="15000"/>
+                              </a:schemeClr>
+                            </a:lnRef>
+                            <a:fillRef idx="1">
+                              <a:schemeClr val="accent1"/>
+                            </a:fillRef>
+                            <a:effectRef idx="0">
+                              <a:schemeClr val="accent1"/>
+                            </a:effectRef>
+                            <a:fontRef idx="minor">
+                              <a:schemeClr val="lt1"/>
+                            </a:fontRef>
+                          </wps:style>
+                          <wps:bodyPr rot="0" spcFirstLastPara="0" vertOverflow="overflow" horzOverflow="overflow" vert="horz" wrap="square" lIns="91440" tIns="45720" rIns="91440" bIns="45720" numCol="1" spcCol="0" rtlCol="0" fromWordArt="0" anchor="ctr" anchorCtr="0" forceAA="0" compatLnSpc="1">
+                            <a:prstTxWarp prst="textNoShape">
+                              <a:avLst/>
+                            </a:prstTxWarp>
+                            <a:noAutofit/>
+                          </wps:bodyPr>
+                        </wps:wsp>
+                        <wps:wsp>
+                          <wps:cNvPr id="462966966" name="Text Box 7"/>
+                          <wps:cNvSpPr txBox="1"/>
+                          <wps:spPr>
+                            <a:xfrm>
+                              <a:off x="365760" y="114300"/>
+                              <a:ext cx="739140" cy="312420"/>
+                            </a:xfrm>
+                            <a:prstGeom prst="rect">
+                              <a:avLst/>
+                            </a:prstGeom>
+                            <a:noFill/>
+                            <a:ln w="6350">
+                              <a:noFill/>
+                            </a:ln>
+                          </wps:spPr>
+                          <wps:txbx>
+                            <w:txbxContent>
+                              <w:p>
+                                <w:pPr>
+                                  <w:rPr>
+                                    <w:sz w:val="30"/>
+                                    <w:szCs w:val="30"/>
+                                    <w:lang w:val="en-US"/>
+                                  </w:rPr>
+                                </w:pPr>
+                                <w:r>
+                                  <w:rPr>
+                                    <w:sz w:val="30"/>
+                                    <w:szCs w:val="30"/>
+                                    <w:lang w:val="en-US"/>
+                                  </w:rPr>
+                                  <w:t>Info</w:t>
+                                </w:r>
+                              </w:p>
+                            </w:txbxContent>
+                          </wps:txbx>
+                          <wps:bodyPr rot="0" spcFirstLastPara="0" vertOverflow="overflow" horzOverflow="overflow" vert="horz" wrap="square" lIns="91440" tIns="45720" rIns="91440" bIns="45720" numCol="1" spcCol="0" rtlCol="0" fromWordArt="0" anchor="t" anchorCtr="0" forceAA="0" compatLnSpc="1">
+                            <a:prstTxWarp prst="textNoShape">
+                              <a:avLst/>
+                            </a:prstTxWarp>
+                            <a:noAutofit/>
+                          </wps:bodyPr>
+                        </wps:wsp>
+                      </wpg:grpSp>
+                      <wpg:grpSp>
+                        <wpg:cNvPr id="1826017297" name="Group 16"/>
+                        <wpg:cNvGrpSpPr/>
+                        <wpg:grpSpPr>
+                          <a:xfrm>
+                            <a:off x="3505200" y="1143000"/>
+                            <a:ext cx="1295400" cy="601980"/>
+                            <a:chOff x="0" y="0"/>
+                            <a:chExt cx="1295400" cy="601980"/>
+                          </a:xfrm>
+                        </wpg:grpSpPr>
+                        <wps:wsp>
+                          <wps:cNvPr id="439868081" name="Oval 3"/>
+                          <wps:cNvSpPr/>
+                          <wps:spPr>
+                            <a:xfrm>
+                              <a:off x="0" y="0"/>
+                              <a:ext cx="1295400" cy="601980"/>
+                            </a:xfrm>
+                            <a:prstGeom prst="ellipse">
+                              <a:avLst/>
+                            </a:prstGeom>
+                            <a:solidFill>
+                              <a:schemeClr val="tx2">
+                                <a:lumMod val="20000"/>
+                                <a:lumOff val="80000"/>
+                              </a:schemeClr>
+                            </a:solidFill>
+                            <a:ln>
+                              <a:noFill/>
+                            </a:ln>
+                          </wps:spPr>
+                          <wps:style>
+                            <a:lnRef idx="2">
+                              <a:schemeClr val="accent1">
+                                <a:shade val="15000"/>
+                              </a:schemeClr>
+                            </a:lnRef>
+                            <a:fillRef idx="1">
+                              <a:schemeClr val="accent1"/>
+                            </a:fillRef>
+                            <a:effectRef idx="0">
+                              <a:schemeClr val="accent1"/>
+                            </a:effectRef>
+                            <a:fontRef idx="minor">
+                              <a:schemeClr val="lt1"/>
+                            </a:fontRef>
+                          </wps:style>
+                          <wps:bodyPr rot="0" spcFirstLastPara="0" vertOverflow="overflow" horzOverflow="overflow" vert="horz" wrap="square" lIns="91440" tIns="45720" rIns="91440" bIns="45720" numCol="1" spcCol="0" rtlCol="0" fromWordArt="0" anchor="ctr" anchorCtr="0" forceAA="0" compatLnSpc="1">
+                            <a:prstTxWarp prst="textNoShape">
+                              <a:avLst/>
+                            </a:prstTxWarp>
+                            <a:noAutofit/>
+                          </wps:bodyPr>
+                        </wps:wsp>
+                        <wps:wsp>
+                          <wps:cNvPr id="1642176617" name="Text Box 8"/>
+                          <wps:cNvSpPr txBox="1"/>
+                          <wps:spPr>
+                            <a:xfrm>
+                              <a:off x="373380" y="129540"/>
+                              <a:ext cx="739140" cy="350520"/>
+                            </a:xfrm>
+                            <a:prstGeom prst="rect">
+                              <a:avLst/>
+                            </a:prstGeom>
+                            <a:noFill/>
+                            <a:ln w="6350">
+                              <a:noFill/>
+                            </a:ln>
+                          </wps:spPr>
+                          <wps:txbx>
+                            <w:txbxContent>
+                              <w:p>
+                                <w:pPr>
+                                  <w:rPr>
+                                    <w:sz w:val="30"/>
+                                    <w:szCs w:val="30"/>
+                                    <w:lang w:val="en-US"/>
+                                  </w:rPr>
+                                </w:pPr>
+                                <w:r>
+                                  <w:rPr>
+                                    <w:sz w:val="30"/>
+                                    <w:szCs w:val="30"/>
+                                    <w:lang w:val="en-US"/>
+                                  </w:rPr>
+                                  <w:t>Start</w:t>
+                                </w:r>
+                              </w:p>
+                            </w:txbxContent>
+                          </wps:txbx>
+                          <wps:bodyPr rot="0" spcFirstLastPara="0" vertOverflow="overflow" horzOverflow="overflow" vert="horz" wrap="square" lIns="91440" tIns="45720" rIns="91440" bIns="45720" numCol="1" spcCol="0" rtlCol="0" fromWordArt="0" anchor="t" anchorCtr="0" forceAA="0" compatLnSpc="1">
+                            <a:prstTxWarp prst="textNoShape">
+                              <a:avLst/>
+                            </a:prstTxWarp>
+                            <a:noAutofit/>
+                          </wps:bodyPr>
+                        </wps:wsp>
+                      </wpg:grpSp>
+                      <wps:wsp>
+                        <wps:cNvPr id="557071096" name="Straight Arrow Connector 9"/>
+                        <wps:cNvCnPr/>
+                        <wps:spPr>
+                          <a:xfrm flipV="1">
+                            <a:off x="802341" y="571500"/>
+                            <a:ext cx="1196340" cy="472440"/>
+                          </a:xfrm>
+                          <a:prstGeom prst="straightConnector1">
+                            <a:avLst/>
+                          </a:prstGeom>
+                          <a:ln>
+                            <a:tailEnd type="triangle"/>
+                          </a:ln>
+                        </wps:spPr>
+                        <wps:style>
+                          <a:lnRef idx="2">
+                            <a:schemeClr val="dk1"/>
+                          </a:lnRef>
+                          <a:fillRef idx="0">
+                            <a:schemeClr val="dk1"/>
+                          </a:fillRef>
+                          <a:effectRef idx="1">
+                            <a:schemeClr val="dk1"/>
+                          </a:effectRef>
+                          <a:fontRef idx="minor">
+                            <a:schemeClr val="tx1"/>
+                          </a:fontRef>
+                        </wps:style>
+                        <wps:bodyPr/>
+                      </wps:wsp>
+                      <wps:wsp>
+                        <wps:cNvPr id="889928547" name="Straight Arrow Connector 9"/>
+                        <wps:cNvCnPr/>
+                        <wps:spPr>
+                          <a:xfrm flipV="1">
+                            <a:off x="2393576" y="723900"/>
+                            <a:ext cx="342900" cy="419100"/>
+                          </a:xfrm>
+                          <a:prstGeom prst="straightConnector1">
+                            <a:avLst/>
+                          </a:prstGeom>
+                          <a:ln>
+                            <a:tailEnd type="triangle"/>
+                          </a:ln>
+                        </wps:spPr>
+                        <wps:style>
+                          <a:lnRef idx="2">
+                            <a:schemeClr val="dk1"/>
+                          </a:lnRef>
+                          <a:fillRef idx="0">
+                            <a:schemeClr val="dk1"/>
+                          </a:fillRef>
+                          <a:effectRef idx="1">
+                            <a:schemeClr val="dk1"/>
+                          </a:effectRef>
+                          <a:fontRef idx="minor">
+                            <a:schemeClr val="tx1"/>
+                          </a:fontRef>
+                        </wps:style>
+                        <wps:bodyPr/>
+                      </wps:wsp>
+                      <wps:wsp>
+                        <wps:cNvPr id="1411043736" name="Straight Arrow Connector 9"/>
+                        <wps:cNvCnPr/>
+                        <wps:spPr>
+                          <a:xfrm flipH="1" flipV="1">
+                            <a:off x="3924300" y="723900"/>
+                            <a:ext cx="289560" cy="419100"/>
+                          </a:xfrm>
+                          <a:prstGeom prst="straightConnector1">
+                            <a:avLst/>
+                          </a:prstGeom>
+                          <a:ln>
+                            <a:tailEnd type="triangle"/>
+                          </a:ln>
+                        </wps:spPr>
+                        <wps:style>
+                          <a:lnRef idx="2">
+                            <a:schemeClr val="dk1"/>
+                          </a:lnRef>
+                          <a:fillRef idx="0">
+                            <a:schemeClr val="dk1"/>
+                          </a:fillRef>
+                          <a:effectRef idx="1">
+                            <a:schemeClr val="dk1"/>
+                          </a:effectRef>
+                          <a:fontRef idx="minor">
+                            <a:schemeClr val="tx1"/>
+                          </a:fontRef>
+                        </wps:style>
+                        <wps:bodyPr/>
+                      </wps:wsp>
+                      <wps:wsp>
+                        <wps:cNvPr id="2146657521" name="Straight Arrow Connector 4"/>
+                        <wps:cNvCnPr/>
+                        <wps:spPr>
+                          <a:xfrm flipH="1">
+                            <a:off x="2476500" y="1649506"/>
+                            <a:ext cx="1203960" cy="861060"/>
+                          </a:xfrm>
+                          <a:prstGeom prst="straightConnector1">
+                            <a:avLst/>
+                          </a:prstGeom>
+                          <a:ln>
+                            <a:tailEnd type="triangle"/>
+                          </a:ln>
+                        </wps:spPr>
+                        <wps:style>
+                          <a:lnRef idx="2">
+                            <a:schemeClr val="dk1"/>
+                          </a:lnRef>
+                          <a:fillRef idx="0">
+                            <a:schemeClr val="dk1"/>
+                          </a:fillRef>
+                          <a:effectRef idx="1">
+                            <a:schemeClr val="dk1"/>
+                          </a:effectRef>
+                          <a:fontRef idx="minor">
+                            <a:schemeClr val="tx1"/>
+                          </a:fontRef>
+                        </wps:style>
+                        <wps:bodyPr/>
+                      </wps:wsp>
+                      <wps:wsp>
+                        <wps:cNvPr id="1172954415" name="Straight Arrow Connector 4"/>
+                        <wps:cNvCnPr/>
+                        <wps:spPr>
+                          <a:xfrm>
+                            <a:off x="4764741" y="1532965"/>
+                            <a:ext cx="1287780" cy="982980"/>
+                          </a:xfrm>
+                          <a:prstGeom prst="straightConnector1">
+                            <a:avLst/>
+                          </a:prstGeom>
+                          <a:ln>
+                            <a:tailEnd type="triangle"/>
+                          </a:ln>
+                        </wps:spPr>
+                        <wps:style>
+                          <a:lnRef idx="2">
+                            <a:schemeClr val="dk1"/>
+                          </a:lnRef>
+                          <a:fillRef idx="0">
+                            <a:schemeClr val="dk1"/>
+                          </a:fillRef>
+                          <a:effectRef idx="1">
+                            <a:schemeClr val="dk1"/>
+                          </a:effectRef>
+                          <a:fontRef idx="minor">
+                            <a:schemeClr val="tx1"/>
+                          </a:fontRef>
+                        </wps:style>
+                        <wps:bodyPr/>
+                      </wps:wsp>
+                      <wps:wsp>
+                        <wps:cNvPr id="297795055" name="Straight Arrow Connector 4"/>
+                        <wps:cNvCnPr/>
+                        <wps:spPr>
+                          <a:xfrm>
+                            <a:off x="4155141" y="1730189"/>
+                            <a:ext cx="167640" cy="784860"/>
+                          </a:xfrm>
+                          <a:prstGeom prst="straightConnector1">
+                            <a:avLst/>
+                          </a:prstGeom>
+                          <a:ln>
+                            <a:tailEnd type="triangle"/>
+                          </a:ln>
+                        </wps:spPr>
+                        <wps:style>
+                          <a:lnRef idx="2">
+                            <a:schemeClr val="dk1"/>
+                          </a:lnRef>
+                          <a:fillRef idx="0">
+                            <a:schemeClr val="dk1"/>
+                          </a:fillRef>
+                          <a:effectRef idx="1">
+                            <a:schemeClr val="dk1"/>
+                          </a:effectRef>
+                          <a:fontRef idx="minor">
+                            <a:schemeClr val="tx1"/>
+                          </a:fontRef>
+                        </wps:style>
+                        <wps:bodyPr/>
+                      </wps:wsp>
+                      <wpg:grpSp>
+                        <wpg:cNvPr id="1275328796" name="Group 17"/>
+                        <wpg:cNvGrpSpPr/>
+                        <wpg:grpSpPr>
+                          <a:xfrm>
+                            <a:off x="1631576" y="2510118"/>
+                            <a:ext cx="1295400" cy="601980"/>
+                            <a:chOff x="0" y="0"/>
+                            <a:chExt cx="1295400" cy="601980"/>
+                          </a:xfrm>
+                        </wpg:grpSpPr>
+                        <wps:wsp>
+                          <wps:cNvPr id="376830772" name="Oval 3"/>
+                          <wps:cNvSpPr/>
+                          <wps:spPr>
+                            <a:xfrm>
+                              <a:off x="0" y="0"/>
+                              <a:ext cx="1295400" cy="601980"/>
+                            </a:xfrm>
+                            <a:prstGeom prst="ellipse">
+                              <a:avLst/>
+                            </a:prstGeom>
+                            <a:solidFill>
+                              <a:schemeClr val="accent1">
+                                <a:lumMod val="60000"/>
+                                <a:lumOff val="40000"/>
+                              </a:schemeClr>
+                            </a:solidFill>
+                            <a:ln>
+                              <a:noFill/>
+                            </a:ln>
+                          </wps:spPr>
+                          <wps:style>
+                            <a:lnRef idx="2">
+                              <a:schemeClr val="accent1">
+                                <a:shade val="15000"/>
+                              </a:schemeClr>
+                            </a:lnRef>
+                            <a:fillRef idx="1">
+                              <a:schemeClr val="accent1"/>
+                            </a:fillRef>
+                            <a:effectRef idx="0">
+                              <a:schemeClr val="accent1"/>
+                            </a:effectRef>
+                            <a:fontRef idx="minor">
+                              <a:schemeClr val="lt1"/>
+                            </a:fontRef>
+                          </wps:style>
+                          <wps:bodyPr rot="0" spcFirstLastPara="0" vertOverflow="overflow" horzOverflow="overflow" vert="horz" wrap="square" lIns="91440" tIns="45720" rIns="91440" bIns="45720" numCol="1" spcCol="0" rtlCol="0" fromWordArt="0" anchor="ctr" anchorCtr="0" forceAA="0" compatLnSpc="1">
+                            <a:prstTxWarp prst="textNoShape">
+                              <a:avLst/>
+                            </a:prstTxWarp>
+                            <a:noAutofit/>
+                          </wps:bodyPr>
+                        </wps:wsp>
+                        <wps:wsp>
+                          <wps:cNvPr id="744908626" name="Text Box 11"/>
+                          <wps:cNvSpPr txBox="1"/>
+                          <wps:spPr>
+                            <a:xfrm>
+                              <a:off x="107527" y="174495"/>
+                              <a:ext cx="1120140" cy="289560"/>
+                            </a:xfrm>
+                            <a:prstGeom prst="rect">
+                              <a:avLst/>
+                            </a:prstGeom>
+                            <a:noFill/>
+                            <a:ln w="6350">
+                              <a:noFill/>
+                            </a:ln>
+                          </wps:spPr>
+                          <wps:txbx>
+                            <w:txbxContent>
+                              <w:p>
+                                <w:pPr>
+                                  <w:rPr>
+                                    <w:lang w:val="en-US"/>
+                                  </w:rPr>
+                                </w:pPr>
+                                <w:r>
+                                  <w:rPr>
+                                    <w:lang w:val="en-US"/>
+                                  </w:rPr>
+                                  <w:t>Biology lessons</w:t>
+                                </w:r>
+                              </w:p>
+                            </w:txbxContent>
+                          </wps:txbx>
+                          <wps:bodyPr rot="0" spcFirstLastPara="0" vertOverflow="overflow" horzOverflow="overflow" vert="horz" wrap="square" lIns="91440" tIns="45720" rIns="91440" bIns="45720" numCol="1" spcCol="0" rtlCol="0" fromWordArt="0" anchor="t" anchorCtr="0" forceAA="0" compatLnSpc="1">
+                            <a:prstTxWarp prst="textNoShape">
+                              <a:avLst/>
+                            </a:prstTxWarp>
+                            <a:noAutofit/>
+                          </wps:bodyPr>
+                        </wps:wsp>
+                      </wpg:grpSp>
+                      <wpg:grpSp>
+                        <wpg:cNvPr id="963477166" name="Group 18"/>
+                        <wpg:cNvGrpSpPr/>
+                        <wpg:grpSpPr>
+                          <a:xfrm>
+                            <a:off x="3680012" y="2510118"/>
+                            <a:ext cx="1295400" cy="601980"/>
+                            <a:chOff x="0" y="0"/>
+                            <a:chExt cx="1295400" cy="601980"/>
+                          </a:xfrm>
+                        </wpg:grpSpPr>
+                        <wps:wsp>
+                          <wps:cNvPr id="474807150" name="Oval 3"/>
+                          <wps:cNvSpPr/>
+                          <wps:spPr>
+                            <a:xfrm>
+                              <a:off x="0" y="0"/>
+                              <a:ext cx="1295400" cy="601980"/>
+                            </a:xfrm>
+                            <a:prstGeom prst="ellipse">
+                              <a:avLst/>
+                            </a:prstGeom>
+                            <a:solidFill>
+                              <a:schemeClr val="accent1">
+                                <a:lumMod val="60000"/>
+                                <a:lumOff val="40000"/>
+                              </a:schemeClr>
+                            </a:solidFill>
+                            <a:ln>
+                              <a:noFill/>
+                            </a:ln>
+                          </wps:spPr>
+                          <wps:style>
+                            <a:lnRef idx="2">
+                              <a:schemeClr val="accent1">
+                                <a:shade val="15000"/>
+                              </a:schemeClr>
+                            </a:lnRef>
+                            <a:fillRef idx="1">
+                              <a:schemeClr val="accent1"/>
+                            </a:fillRef>
+                            <a:effectRef idx="0">
+                              <a:schemeClr val="accent1"/>
+                            </a:effectRef>
+                            <a:fontRef idx="minor">
+                              <a:schemeClr val="lt1"/>
+                            </a:fontRef>
+                          </wps:style>
+                          <wps:bodyPr rot="0" spcFirstLastPara="0" vertOverflow="overflow" horzOverflow="overflow" vert="horz" wrap="square" lIns="91440" tIns="45720" rIns="91440" bIns="45720" numCol="1" spcCol="0" rtlCol="0" fromWordArt="0" anchor="ctr" anchorCtr="0" forceAA="0" compatLnSpc="1">
+                            <a:prstTxWarp prst="textNoShape">
+                              <a:avLst/>
+                            </a:prstTxWarp>
+                            <a:noAutofit/>
+                          </wps:bodyPr>
+                        </wps:wsp>
+                        <wps:wsp>
+                          <wps:cNvPr id="410304623" name="Text Box 12"/>
+                          <wps:cNvSpPr txBox="1"/>
+                          <wps:spPr>
+                            <a:xfrm>
+                              <a:off x="175260" y="182880"/>
+                              <a:ext cx="1097280" cy="289560"/>
+                            </a:xfrm>
+                            <a:prstGeom prst="rect">
+                              <a:avLst/>
+                            </a:prstGeom>
+                            <a:noFill/>
+                            <a:ln w="6350">
+                              <a:noFill/>
+                            </a:ln>
+                          </wps:spPr>
+                          <wps:txbx>
+                            <w:txbxContent>
+                              <w:p>
+                                <w:pPr>
+                                  <w:rPr>
+                                    <w:lang w:val="en-US"/>
+                                  </w:rPr>
+                                </w:pPr>
+                                <w:r>
+                                  <w:rPr>
+                                    <w:lang w:val="en-US"/>
+                                  </w:rPr>
+                                  <w:t>Maths lessons</w:t>
+                                </w:r>
+                              </w:p>
+                            </w:txbxContent>
+                          </wps:txbx>
+                          <wps:bodyPr rot="0" spcFirstLastPara="0" vertOverflow="overflow" horzOverflow="overflow" vert="horz" wrap="square" lIns="91440" tIns="45720" rIns="91440" bIns="45720" numCol="1" spcCol="0" rtlCol="0" fromWordArt="0" anchor="t" anchorCtr="0" forceAA="0" compatLnSpc="1">
+                            <a:prstTxWarp prst="textNoShape">
+                              <a:avLst/>
+                            </a:prstTxWarp>
+                            <a:noAutofit/>
+                          </wps:bodyPr>
+                        </wps:wsp>
+                      </wpg:grpSp>
+                      <wpg:grpSp>
+                        <wpg:cNvPr id="1372637526" name="Group 19"/>
+                        <wpg:cNvGrpSpPr/>
+                        <wpg:grpSpPr>
+                          <a:xfrm>
+                            <a:off x="5585012" y="2510118"/>
+                            <a:ext cx="1379220" cy="601980"/>
+                            <a:chOff x="0" y="0"/>
+                            <a:chExt cx="1379220" cy="601980"/>
+                          </a:xfrm>
+                        </wpg:grpSpPr>
+                        <wps:wsp>
+                          <wps:cNvPr id="1251140813" name="Oval 3"/>
+                          <wps:cNvSpPr/>
+                          <wps:spPr>
+                            <a:xfrm>
+                              <a:off x="0" y="0"/>
+                              <a:ext cx="1295400" cy="601980"/>
+                            </a:xfrm>
+                            <a:prstGeom prst="ellipse">
+                              <a:avLst/>
+                            </a:prstGeom>
+                            <a:solidFill>
+                              <a:schemeClr val="accent1">
+                                <a:lumMod val="60000"/>
+                                <a:lumOff val="40000"/>
+                              </a:schemeClr>
+                            </a:solidFill>
+                            <a:ln>
+                              <a:noFill/>
+                            </a:ln>
+                          </wps:spPr>
+                          <wps:style>
+                            <a:lnRef idx="2">
+                              <a:schemeClr val="accent1">
+                                <a:shade val="15000"/>
+                              </a:schemeClr>
+                            </a:lnRef>
+                            <a:fillRef idx="1">
+                              <a:schemeClr val="accent1"/>
+                            </a:fillRef>
+                            <a:effectRef idx="0">
+                              <a:schemeClr val="accent1"/>
+                            </a:effectRef>
+                            <a:fontRef idx="minor">
+                              <a:schemeClr val="lt1"/>
+                            </a:fontRef>
+                          </wps:style>
+                          <wps:bodyPr rot="0" spcFirstLastPara="0" vertOverflow="overflow" horzOverflow="overflow" vert="horz" wrap="square" lIns="91440" tIns="45720" rIns="91440" bIns="45720" numCol="1" spcCol="0" rtlCol="0" fromWordArt="0" anchor="ctr" anchorCtr="0" forceAA="0" compatLnSpc="1">
+                            <a:prstTxWarp prst="textNoShape">
+                              <a:avLst/>
+                            </a:prstTxWarp>
+                            <a:noAutofit/>
+                          </wps:bodyPr>
+                        </wps:wsp>
+                        <wps:wsp>
+                          <wps:cNvPr id="1494392054" name="Text Box 13"/>
+                          <wps:cNvSpPr txBox="1"/>
+                          <wps:spPr>
+                            <a:xfrm>
+                              <a:off x="99060" y="182880"/>
+                              <a:ext cx="1280160" cy="350520"/>
+                            </a:xfrm>
+                            <a:prstGeom prst="rect">
+                              <a:avLst/>
+                            </a:prstGeom>
+                            <a:noFill/>
+                            <a:ln w="6350">
+                              <a:noFill/>
+                            </a:ln>
+                          </wps:spPr>
+                          <wps:txbx>
+                            <w:txbxContent>
+                              <w:p>
+                                <w:pPr>
+                                  <w:rPr>
+                                    <w:lang w:val="en-US"/>
+                                  </w:rPr>
+                                </w:pPr>
+                                <w:r>
+                                  <w:rPr>
+                                    <w:lang w:val="en-US"/>
+                                  </w:rPr>
+                                  <w:t>Chemistry lessons</w:t>
+                                </w:r>
+                              </w:p>
+                            </w:txbxContent>
+                          </wps:txbx>
+                          <wps:bodyPr rot="0" spcFirstLastPara="0" vertOverflow="overflow" horzOverflow="overflow" vert="horz" wrap="square" lIns="91440" tIns="45720" rIns="91440" bIns="45720" numCol="1" spcCol="0" rtlCol="0" fromWordArt="0" anchor="t" anchorCtr="0" forceAA="0" compatLnSpc="1">
+                            <a:prstTxWarp prst="textNoShape">
+                              <a:avLst/>
+                            </a:prstTxWarp>
+                            <a:noAutofit/>
+                          </wps:bodyPr>
+                        </wps:wsp>
+                      </wpg:grpSp>
+                      <wps:wsp>
+                        <wps:cNvPr id="2057513218" name="Straight Arrow Connector 4"/>
+                        <wps:cNvCnPr/>
+                        <wps:spPr>
+                          <a:xfrm flipV="1">
+                            <a:off x="2559423" y="1678641"/>
+                            <a:ext cx="1188720" cy="883920"/>
+                          </a:xfrm>
+                          <a:prstGeom prst="straightConnector1">
+                            <a:avLst/>
+                          </a:prstGeom>
+                          <a:ln>
+                            <a:tailEnd type="triangle"/>
+                          </a:ln>
+                        </wps:spPr>
+                        <wps:style>
+                          <a:lnRef idx="2">
+                            <a:schemeClr val="dk1"/>
+                          </a:lnRef>
+                          <a:fillRef idx="0">
+                            <a:schemeClr val="dk1"/>
+                          </a:fillRef>
+                          <a:effectRef idx="1">
+                            <a:schemeClr val="dk1"/>
+                          </a:effectRef>
+                          <a:fontRef idx="minor">
+                            <a:schemeClr val="tx1"/>
+                          </a:fontRef>
+                        </wps:style>
+                        <wps:bodyPr/>
+                      </wps:wsp>
+                      <wps:wsp>
+                        <wps:cNvPr id="1041289784" name="Straight Arrow Connector 4"/>
+                        <wps:cNvCnPr/>
+                        <wps:spPr>
+                          <a:xfrm rot="10800000">
+                            <a:off x="4239185" y="1714500"/>
+                            <a:ext cx="167640" cy="784860"/>
+                          </a:xfrm>
+                          <a:prstGeom prst="straightConnector1">
+                            <a:avLst/>
+                          </a:prstGeom>
+                          <a:ln>
+                            <a:tailEnd type="triangle"/>
+                          </a:ln>
+                        </wps:spPr>
+                        <wps:style>
+                          <a:lnRef idx="2">
+                            <a:schemeClr val="dk1"/>
+                          </a:lnRef>
+                          <a:fillRef idx="0">
+                            <a:schemeClr val="dk1"/>
+                          </a:fillRef>
+                          <a:effectRef idx="1">
+                            <a:schemeClr val="dk1"/>
+                          </a:effectRef>
+                          <a:fontRef idx="minor">
+                            <a:schemeClr val="tx1"/>
+                          </a:fontRef>
+                        </wps:style>
+                        <wps:bodyPr/>
+                      </wps:wsp>
+                      <wps:wsp>
+                        <wps:cNvPr id="1913233880" name="Straight Arrow Connector 4"/>
+                        <wps:cNvCnPr/>
+                        <wps:spPr>
+                          <a:xfrm rot="10800000">
+                            <a:off x="4695264" y="1580030"/>
+                            <a:ext cx="1287780" cy="982980"/>
+                          </a:xfrm>
+                          <a:prstGeom prst="straightConnector1">
+                            <a:avLst/>
+                          </a:prstGeom>
+                          <a:ln>
+                            <a:tailEnd type="triangle"/>
+                          </a:ln>
+                        </wps:spPr>
+                        <wps:style>
+                          <a:lnRef idx="2">
+                            <a:schemeClr val="dk1"/>
+                          </a:lnRef>
+                          <a:fillRef idx="0">
+                            <a:schemeClr val="dk1"/>
+                          </a:fillRef>
+                          <a:effectRef idx="1">
+                            <a:schemeClr val="dk1"/>
+                          </a:effectRef>
+                          <a:fontRef idx="minor">
+                            <a:schemeClr val="tx1"/>
+                          </a:fontRef>
+                        </wps:style>
+                        <wps:bodyPr/>
+                      </wps:wsp>
+                    </wpg:wgp>
+                  </a:graphicData>
+                </a:graphic>
+              </wp:anchor>
+            </w:drawing>
+          </mc:Choice>
+          <mc:Fallback>
+            <w:pict>
+              <v:group w14:anchorId="72614609" id="Group 21" o:spid="_x0000_s1029" style="position:absolute;margin-left:-44.85pt;margin-top:69.8pt;width:548.35pt;height:245.05pt;z-index:251774976" coordsize="69642,31120" o:gfxdata="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">
+                <v:group id="Group 20" o:spid="_x0000_s1030" style="position:absolute;left:18736;width:28880;height:7696" coordsize="28879,7696" o:gfxdata="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">
+                  <v:oval id="Oval 1" o:spid="_x0000_s1031" style="position:absolute;width:28879;height:7696;visibility:visible;mso-wrap-style:square;v-text-anchor:middle" o:gfxdata="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" fillcolor="#b4c6e7 [1300]" stroked="f" strokeweight="1pt">
+                    <v:stroke joinstyle="miter"/>
+                  </v:oval>
+                  <v:shape id="Text Box 2" o:spid="_x0000_s1032" type="#_x0000_t202" style="position:absolute;left:8001;top:1676;width:12496;height:4039;visibility:visible;mso-wrap-style:square;v-text-anchor:top" o:gfxdata="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" filled="f" stroked="f" strokeweight=".5pt">
+                    <v:textbox>
+                      <w:txbxContent>
+                        <w:p>
+                          <w:pPr>
+                            <w:rPr>
+                              <w:sz w:val="30"/>
+                              <w:szCs w:val="30"/>
+                              <w:lang w:val="en-US"/>
+                            </w:rPr>
+                          </w:pPr>
+                          <w:r>
+                            <w:rPr>
+                              <w:sz w:val="30"/>
+                              <w:szCs w:val="30"/>
+                              <w:lang w:val="en-US"/>
+                            </w:rPr>
+                            <w:t>Main</w:t>
+                          </w:r>
+                          <w:r>
+                            <w:rPr>
+                              <w:sz w:val="30"/>
+                              <w:szCs w:val="30"/>
+                              <w:lang w:val="en-US"/>
+                            </w:rPr>
+                            <w:t xml:space="preserve"> menu</w:t>
+                          </w:r>
+                        </w:p>
+                        <w:p/>
+                      </w:txbxContent>
+                    </v:textbox>
+                  </v:shape>
+                </v:group>
+                <v:shapetype id="_x0000_t32" coordsize="21600,21600" o:spt="32" o:oned="t" path="m,l21600,21600e" filled="f">
+                  <v:path arrowok="t" fillok="f" o:connecttype="none"/>
+                  <o:lock v:ext="edit" shapetype="t"/>
+                </v:shapetype>
+                <v:shape id="Straight Arrow Connector 4" o:spid="_x0000_s1033" type="#_x0000_t32" style="position:absolute;left:6880;top:5199;width:13106;height:5258;flip:x;visibility:visible;mso-wrap-style:square" o:connectortype="straight" o:gfxdata="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" strokecolor="black [3200]" strokeweight="1pt">
+                  <v:stroke endarrow="block" joinstyle="miter"/>
+                </v:shape>
+                <v:shape id="Straight Arrow Connector 4" o:spid="_x0000_s1034" type="#_x0000_t32" style="position:absolute;left:22703;top:6858;width:4038;height:4572;flip:x;visibility:visible;mso-wrap-style:square" o:connectortype="straight" o:gfxdata="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" strokecolor="black [3200]" strokeweight="1pt">
+                  <v:stroke endarrow="block" joinstyle="miter"/>
+                </v:shape>
+                <v:shape id="Straight Arrow Connector 5" o:spid="_x0000_s1035" type="#_x0000_t32" style="position:absolute;left:38548;top:7709;width:2972;height:4115;visibility:visible;mso-wrap-style:square" o:connectortype="straight" o:gfxdata="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" strokecolor="black [3200]" strokeweight="1pt">
+                  <v:stroke endarrow="block" joinstyle="miter"/>
+                </v:shape>
+                <v:group id="Group 15" o:spid="_x0000_s1036" style="position:absolute;top:10443;width:12954;height:6020" coordsize="12954,6019" o:gfxdata="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">
+                  <v:oval id="Oval 3" o:spid="_x0000_s1037" style="position:absolute;width:12954;height:6019;visibility:visible;mso-wrap-style:square;v-text-anchor:middle" o:gfxdata="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" fillcolor="#d5dce4 [671]" stroked="f" strokeweight="1pt">
+                    <v:stroke joinstyle="miter"/>
+                  </v:oval>
+                  <v:shape id="Text Box 6" o:spid="_x0000_s1038" type="#_x0000_t202" style="position:absolute;left:2667;top:1371;width:8382;height:2743;visibility:visible;mso-wrap-style:square;v-text-anchor:top" o:gfxdata="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" filled="f" stroked="f" strokeweight=".5pt">
+                    <v:textbox>
+                      <w:txbxContent>
+                        <w:p>
+                          <w:pPr>
+                            <w:rPr>
+                              <w:sz w:val="30"/>
+                              <w:szCs w:val="30"/>
+                              <w:lang w:val="en-US"/>
+                            </w:rPr>
+                          </w:pPr>
+                          <w:r>
+                            <w:rPr>
+                              <w:sz w:val="30"/>
+                              <w:szCs w:val="30"/>
+                              <w:lang w:val="en-US"/>
+                            </w:rPr>
+                            <w:t>Credits</w:t>
+                          </w:r>
+                        </w:p>
+                      </w:txbxContent>
+                    </v:textbox>
+                  </v:shape>
+                </v:group>
+                <v:group id="Group 14" o:spid="_x0000_s1039" style="position:absolute;left:16315;top:11282;width:12954;height:6019" coordorigin=",210" coordsize="12954,6019" o:gfxdata="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">
+                  <v:oval id="Oval 3" o:spid="_x0000_s1040" style="position:absolute;top:210;width:12954;height:6020;visibility:visible;mso-wrap-style:square;v-text-anchor:middle" o:gfxdata="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" fillcolor="#d5dce4 [671]" stroked="f" strokeweight="1pt">
+                    <v:stroke joinstyle="miter"/>
+                  </v:oval>
+                  <v:shape id="Text Box 7" o:spid="_x0000_s1041" type="#_x0000_t202" style="position:absolute;left:3657;top:1143;width:7392;height:3124;visibility:visible;mso-wrap-style:square;v-text-anchor:top" o:gfxdata="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" filled="f" stroked="f" strokeweight=".5pt">
+                    <v:textbox>
+                      <w:txbxContent>
+                        <w:p>
+                          <w:pPr>
+                            <w:rPr>
+                              <w:sz w:val="30"/>
+                              <w:szCs w:val="30"/>
+                              <w:lang w:val="en-US"/>
+                            </w:rPr>
+                          </w:pPr>
+                          <w:r>
+                            <w:rPr>
+                              <w:sz w:val="30"/>
+                              <w:szCs w:val="30"/>
+                              <w:lang w:val="en-US"/>
+                            </w:rPr>
+                            <w:t>Info</w:t>
+                          </w:r>
+                        </w:p>
+                      </w:txbxContent>
+                    </v:textbox>
+                  </v:shape>
+                </v:group>
+                <v:group id="Group 16" o:spid="_x0000_s1042" style="position:absolute;left:35052;top:11430;width:12954;height:6019" coordsize="12954,6019" o:gfxdata="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">
+                  <v:oval id="Oval 3" o:spid="_x0000_s1043" style="position:absolute;width:12954;height:6019;visibility:visible;mso-wrap-style:square;v-text-anchor:middle" o:gfxdata="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" fillcolor="#d5dce4 [671]" stroked="f" strokeweight="1pt">
+                    <v:stroke joinstyle="miter"/>
+                  </v:oval>
+                  <v:shape id="Text Box 8" o:spid="_x0000_s1044" type="#_x0000_t202" style="position:absolute;left:3733;top:1295;width:7392;height:3505;visibility:visible;mso-wrap-style:square;v-text-anchor:top" o:gfxdata="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" filled="f" stroked="f" strokeweight=".5pt">
+                    <v:textbox>
+                      <w:txbxContent>
+                        <w:p>
+                          <w:pPr>
+                            <w:rPr>
+                              <w:sz w:val="30"/>
+                              <w:szCs w:val="30"/>
+                              <w:lang w:val="en-US"/>
+                            </w:rPr>
+                          </w:pPr>
+                          <w:r>
+                            <w:rPr>
+                              <w:sz w:val="30"/>
+                              <w:szCs w:val="30"/>
+                              <w:lang w:val="en-US"/>
+                            </w:rPr>
+                            <w:t>Start</w:t>
+                          </w:r>
+                        </w:p>
+                      </w:txbxContent>
+                    </v:textbox>
+                  </v:shape>
+                </v:group>
+                <v:shape id="Straight Arrow Connector 9" o:spid="_x0000_s1045" type="#_x0000_t32" style="position:absolute;left:8023;top:5715;width:11963;height:4724;flip:y;visibility:visible;mso-wrap-style:square" o:connectortype="straight" o:gfxdata="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" strokecolor="black [3200]" strokeweight="1pt">
+                  <v:stroke endarrow="block" joinstyle="miter"/>
+                </v:shape>
+                <v:shape id="Straight Arrow Connector 9" o:spid="_x0000_s1046" type="#_x0000_t32" style="position:absolute;left:23935;top:7239;width:3429;height:4191;flip:y;visibility:visible;mso-wrap-style:square" o:connectortype="straight" o:gfxdata="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" strokecolor="black [3200]" strokeweight="1pt">
+                  <v:stroke endarrow="block" joinstyle="miter"/>
+                </v:shape>
+                <v:shape id="Straight Arrow Connector 9" o:spid="_x0000_s1047" type="#_x0000_t32" style="position:absolute;left:39243;top:7239;width:2895;height:4191;flip:x y;visibility:visible;mso-wrap-style:square" o:connectortype="straight" o:gfxdata="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" strokecolor="black [3200]" strokeweight="1pt">
+                  <v:stroke endarrow="block" joinstyle="miter"/>
+                </v:shape>
+                <v:shape id="Straight Arrow Connector 4" o:spid="_x0000_s1048" type="#_x0000_t32" style="position:absolute;left:24765;top:16495;width:12039;height:8610;flip:x;visibility:visible;mso-wrap-style:square" o:connectortype="straight" o:gfxdata="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" strokecolor="black [3200]" strokeweight="1pt">
+                  <v:stroke endarrow="block" joinstyle="miter"/>
+                </v:shape>
+                <v:shape id="Straight Arrow Connector 4" o:spid="_x0000_s1049" type="#_x0000_t32" style="position:absolute;left:47647;top:15329;width:12878;height:9830;visibility:visible;mso-wrap-style:square" o:connectortype="straight" o:gfxdata="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" strokecolor="black [3200]" strokeweight="1pt">
+                  <v:stroke endarrow="block" joinstyle="miter"/>
+                </v:shape>
+                <v:shape id="Straight Arrow Connector 4" o:spid="_x0000_s1050" type="#_x0000_t32" style="position:absolute;left:41551;top:17301;width:1676;height:7849;visibility:visible;mso-wrap-style:square" o:connectortype="straight" o:gfxdata="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" strokecolor="black [3200]" strokeweight="1pt">
+                  <v:stroke endarrow="block" joinstyle="miter"/>
+                </v:shape>
+                <v:group id="Group 17" o:spid="_x0000_s1051" style="position:absolute;left:16315;top:25101;width:12954;height:6019" coordsize="12954,6019" o:gfxdata="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">
+                  <v:oval id="Oval 3" o:spid="_x0000_s1052" style="position:absolute;width:12954;height:6019;visibility:visible;mso-wrap-style:square;v-text-anchor:middle" o:gfxdata="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" fillcolor="#8eaadb [1940]" stroked="f" strokeweight="1pt">
+                    <v:stroke joinstyle="miter"/>
+                  </v:oval>
+                  <v:shape id="Text Box 11" o:spid="_x0000_s1053" type="#_x0000_t202" style="position:absolute;left:1075;top:1744;width:11201;height:2896;visibility:visible;mso-wrap-style:square;v-text-anchor:top" o:gfxdata="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" filled="f" stroked="f" strokeweight=".5pt">
+                    <v:textbox>
+                      <w:txbxContent>
+                        <w:p>
+                          <w:pPr>
+                            <w:rPr>
+                              <w:lang w:val="en-US"/>
+                            </w:rPr>
+                          </w:pPr>
+                          <w:r>
+                            <w:rPr>
+                              <w:lang w:val="en-US"/>
+                            </w:rPr>
+                            <w:t>Biology lessons</w:t>
+                          </w:r>
+                        </w:p>
+                      </w:txbxContent>
+                    </v:textbox>
+                  </v:shape>
+                </v:group>
+                <v:group id="Group 18" o:spid="_x0000_s1054" style="position:absolute;left:36800;top:25101;width:12954;height:6019" coordsize="12954,6019" o:gfxdata="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">
+                  <v:oval id="Oval 3" o:spid="_x0000_s1055" style="position:absolute;width:12954;height:6019;visibility:visible;mso-wrap-style:square;v-text-anchor:middle" o:gfxdata="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" fillcolor="#8eaadb [1940]" stroked="f" strokeweight="1pt">
+                    <v:stroke joinstyle="miter"/>
+                  </v:oval>
+                  <v:shape id="Text Box 12" o:spid="_x0000_s1056" type="#_x0000_t202" style="position:absolute;left:1752;top:1828;width:10973;height:2896;visibility:visible;mso-wrap-style:square;v-text-anchor:top" o:gfxdata="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" filled="f" stroked="f" strokeweight=".5pt">
+                    <v:textbox>
+                      <w:txbxContent>
+                        <w:p>
+                          <w:pPr>
+                            <w:rPr>
+                              <w:lang w:val="en-US"/>
+                            </w:rPr>
+                          </w:pPr>
+                          <w:r>
+                            <w:rPr>
+                              <w:lang w:val="en-US"/>
+                            </w:rPr>
+                            <w:t>Maths lessons</w:t>
+                          </w:r>
+                        </w:p>
+                      </w:txbxContent>
+                    </v:textbox>
+                  </v:shape>
+                </v:group>
+                <v:group id="Group 19" o:spid="_x0000_s1057" style="position:absolute;left:55850;top:25101;width:13792;height:6019" coordsize="13792,6019" o:gfxdata="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">
+                  <v:oval id="Oval 3" o:spid="_x0000_s1058" style="position:absolute;width:12954;height:6019;visibility:visible;mso-wrap-style:square;v-text-anchor:middle" o:gfxdata="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" fillcolor="#8eaadb [1940]" stroked="f" strokeweight="1pt">
+                    <v:stroke joinstyle="miter"/>
+                  </v:oval>
+                  <v:shape id="Text Box 13" o:spid="_x0000_s1059" type="#_x0000_t202" style="position:absolute;left:990;top:1828;width:12802;height:3506;visibility:visible;mso-wrap-style:square;v-text-anchor:top" o:gfxdata="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" filled="f" stroked="f" strokeweight=".5pt">
+                    <v:textbox>
+                      <w:txbxContent>
+                        <w:p>
+                          <w:pPr>
+                            <w:rPr>
+                              <w:lang w:val="en-US"/>
+                            </w:rPr>
+                          </w:pPr>
+                          <w:r>
+                            <w:rPr>
+                              <w:lang w:val="en-US"/>
+                            </w:rPr>
+                            <w:t>Chemistry lessons</w:t>
+                          </w:r>
+                        </w:p>
+                      </w:txbxContent>
+                    </v:textbox>
+                  </v:shape>
+                </v:group>
+                <v:shape id="Straight Arrow Connector 4" o:spid="_x0000_s1060" type="#_x0000_t32" style="position:absolute;left:25594;top:16786;width:11887;height:8839;flip:y;visibility:visible;mso-wrap-style:square" o:connectortype="straight" o:gfxdata="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" strokecolor="black [3200]" strokeweight="1pt">
+                  <v:stroke endarrow="block" joinstyle="miter"/>
+                </v:shape>
+                <v:shape id="Straight Arrow Connector 4" o:spid="_x0000_s1061" type="#_x0000_t32" style="position:absolute;left:42391;top:17145;width:1677;height:7848;rotation:180;visibility:visible;mso-wrap-style:square" o:connectortype="straight" o:gfxdata="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" strokecolor="black [3200]" strokeweight="1pt">
+                  <v:stroke endarrow="block" joinstyle="miter"/>
+                </v:shape>
+                <v:shape id="Straight Arrow Connector 4" o:spid="_x0000_s1062" type="#_x0000_t32" style="position:absolute;left:46952;top:15800;width:12878;height:9830;rotation:180;visibility:visible;mso-wrap-style:square" o:connectortype="straight" o:gfxdata="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" strokecolor="black [3200]" strokeweight="1pt">
+                  <v:stroke endarrow="block" joinstyle="miter"/>
+                </v:shape>
+              </v:group>
+            </w:pict>
+          </mc:Fallback>
+        </mc:AlternateContent>
+      </w:r>
+      <w:r>
+        <w:t>7. Block scheme</w:t>
+      </w:r>
+      <w:bookmarkEnd w:id="23"/>
     </w:p>
     <w:sectPr>
+      <w:footerReference w:type="default" r:id="rId26"/>
       <w:pgSz w:w="11906" w:h="16838"/>
       <w:pgMar w:top="1417" w:right="1417" w:bottom="1417" w:left="1417" w:header="709" w:footer="709" w:gutter="0"/>
       <w:cols w:space="708"/>
@@ -5199,6 +6538,184 @@
     </w:sectPr>
   </w:body>
 </w:document>
+</file>
+
+<file path=word/endnotes.xml><?xml version="1.0" encoding="utf-8"?>
+<w:endnotes xmlns:wpc="http://schemas.microsoft.com/office/word/2010/wordprocessingCanvas" xmlns:cx="http://schemas.microsoft.com/office/drawing/2014/chartex" xmlns:cx1="http://schemas.microsoft.com/office/drawing/2015/9/8/chartex" xmlns:cx2="http://schemas.microsoft.com/office/drawing/2015/10/21/chartex" xmlns:cx3="http://schemas.microsoft.com/office/drawing/2016/5/9/chartex" xmlns:cx4="http://schemas.microsoft.com/office/drawing/2016/5/10/chartex" xmlns:cx5="http://schemas.microsoft.com/office/drawing/2016/5/11/chartex" xmlns:cx6="http://schemas.microsoft.com/office/drawing/2016/5/12/chartex" xmlns:cx7="http://schemas.microsoft.com/office/drawing/2016/5/13/chartex" xmlns:cx8="http://schemas.microsoft.com/office/drawing/2016/5/14/chartex" xmlns:mc="http://schemas.openxmlformats.org/markup-compatibility/2006" xmlns:aink="http://schemas.microsoft.com/office/drawing/2016/ink" xmlns:am3d="http://schemas.microsoft.com/office/drawing/2017/model3d" xmlns:o="urn:schemas-microsoft-com:office:office" xmlns:oel="http://schemas.microsoft.com/office/2019/extlst" xmlns:r="http://schemas.openxmlformats.org/officeDocument/2006/relationships" xmlns:m="http://schemas.openxmlformats.org/officeDocument/2006/math" xmlns:v="urn:schemas-microsoft-com:vml" xmlns:wp14="http://schemas.microsoft.com/office/word/2010/wordprocessingDrawing" xmlns:wp="http://schemas.openxmlformats.org/drawingml/2006/wordprocessingDrawing" xmlns:w10="urn:schemas-microsoft-com:office:word" xmlns:w="http://schemas.openxmlformats.org/wordprocessingml/2006/main" xmlns:w14="http://schemas.microsoft.com/office/word/2010/wordml" xmlns:w15="http://schemas.microsoft.com/office/word/2012/wordml" xmlns:w16cex="http://schemas.microsoft.com/office/word/2018/wordml/cex" xmlns:w16cid="http://schemas.microsoft.com/office/word/2016/wordml/cid" xmlns:w16="http://schemas.microsoft.com/office/word/2018/wordml" xmlns:w16du="http://schemas.microsoft.com/office/word/2023/wordml/word16du" xmlns:w16sdtdh="http://schemas.microsoft.com/office/word/2020/wordml/sdtdatahash" xmlns:w16se="http://schemas.microsoft.com/office/word/2015/wordml/symex" xmlns:wpg="http://schemas.microsoft.com/office/word/2010/wordprocessingGroup" xmlns:wpi="http://schemas.microsoft.com/office/word/2010/wordprocessingInk" xmlns:wne="http://schemas.microsoft.com/office/word/2006/wordml" xmlns:wps="http://schemas.microsoft.com/office/word/2010/wordprocessingShape" mc:Ignorable="w14 w15 w16se w16cid w16 w16cex w16sdtdh w16du wp14">
+  <w:endnote w:type="separator" w:id="-1">
+    <w:p>
+      <w:pPr>
+        <w:spacing w:after="0" w:line="240" w:lineRule="auto"/>
+      </w:pPr>
+      <w:r>
+        <w:separator/>
+      </w:r>
+    </w:p>
+  </w:endnote>
+  <w:endnote w:type="continuationSeparator" w:id="0">
+    <w:p>
+      <w:pPr>
+        <w:spacing w:after="0" w:line="240" w:lineRule="auto"/>
+      </w:pPr>
+      <w:r>
+        <w:continuationSeparator/>
+      </w:r>
+    </w:p>
+  </w:endnote>
+</w:endnotes>
+</file>
+
+<file path=word/footer1.xml><?xml version="1.0" encoding="utf-8"?>
+<w:ftr xmlns:wpc="http://schemas.microsoft.com/office/word/2010/wordprocessingCanvas" xmlns:cx="http://schemas.microsoft.com/office/drawing/2014/chartex" xmlns:cx1="http://schemas.microsoft.com/office/drawing/2015/9/8/chartex" xmlns:cx2="http://schemas.microsoft.com/office/drawing/2015/10/21/chartex" xmlns:cx3="http://schemas.microsoft.com/office/drawing/2016/5/9/chartex" xmlns:cx4="http://schemas.microsoft.com/office/drawing/2016/5/10/chartex" xmlns:cx5="http://schemas.microsoft.com/office/drawing/2016/5/11/chartex" xmlns:cx6="http://schemas.microsoft.com/office/drawing/2016/5/12/chartex" xmlns:cx7="http://schemas.microsoft.com/office/drawing/2016/5/13/chartex" xmlns:cx8="http://schemas.microsoft.com/office/drawing/2016/5/14/chartex" xmlns:mc="http://schemas.openxmlformats.org/markup-compatibility/2006" xmlns:aink="http://schemas.microsoft.com/office/drawing/2016/ink" xmlns:am3d="http://schemas.microsoft.com/office/drawing/2017/model3d" xmlns:o="urn:schemas-microsoft-com:office:office" xmlns:oel="http://schemas.microsoft.com/office/2019/extlst" xmlns:r="http://schemas.openxmlformats.org/officeDocument/2006/relationships" xmlns:m="http://schemas.openxmlformats.org/officeDocument/2006/math" xmlns:v="urn:schemas-microsoft-com:vml" xmlns:wp14="http://schemas.microsoft.com/office/word/2010/wordprocessingDrawing" xmlns:wp="http://schemas.openxmlformats.org/drawingml/2006/wordprocessingDrawing" xmlns:w10="urn:schemas-microsoft-com:office:word" xmlns:w="http://schemas.openxmlformats.org/wordprocessingml/2006/main" xmlns:w14="http://schemas.microsoft.com/office/word/2010/wordml" xmlns:w15="http://schemas.microsoft.com/office/word/2012/wordml" xmlns:w16cex="http://schemas.microsoft.com/office/word/2018/wordml/cex" xmlns:w16cid="http://schemas.microsoft.com/office/word/2016/wordml/cid" xmlns:w16="http://schemas.microsoft.com/office/word/2018/wordml" xmlns:w16du="http://schemas.microsoft.com/office/word/2023/wordml/word16du" xmlns:w16sdtdh="http://schemas.microsoft.com/office/word/2020/wordml/sdtdatahash" xmlns:w16se="http://schemas.microsoft.com/office/word/2015/wordml/symex" xmlns:wpg="http://schemas.microsoft.com/office/word/2010/wordprocessingGroup" xmlns:wpi="http://schemas.microsoft.com/office/word/2010/wordprocessingInk" xmlns:wne="http://schemas.microsoft.com/office/word/2006/wordml" xmlns:wps="http://schemas.microsoft.com/office/word/2010/wordprocessingShape" mc:Ignorable="w14 w15 w16se w16cid w16 w16cex w16sdtdh w16du wp14">
+  <w:sdt>
+    <w:sdtPr>
+      <w:id w:val="-796446910"/>
+      <w:docPartObj>
+        <w:docPartGallery w:val="Page Numbers (Bottom of Page)"/>
+        <w:docPartUnique/>
+      </w:docPartObj>
+    </w:sdtPr>
+    <w:sdtContent>
+      <w:sdt>
+        <w:sdtPr>
+          <w:id w:val="-1769616900"/>
+          <w:docPartObj>
+            <w:docPartGallery w:val="Page Numbers (Top of Page)"/>
+            <w:docPartUnique/>
+          </w:docPartObj>
+        </w:sdtPr>
+        <w:sdtContent>
+          <w:p>
+            <w:pPr>
+              <w:pStyle w:val="Footer"/>
+              <w:jc w:val="right"/>
+            </w:pPr>
+            <w:r>
+              <w:t xml:space="preserve">Page </w:t>
+            </w:r>
+            <w:r>
+              <w:rPr>
+                <w:b/>
+                <w:bCs/>
+                <w:sz w:val="24"/>
+                <w:szCs w:val="24"/>
+              </w:rPr>
+              <w:fldChar w:fldCharType="begin"/>
+            </w:r>
+            <w:r>
+              <w:rPr>
+                <w:b/>
+                <w:bCs/>
+              </w:rPr>
+              <w:instrText xml:space="preserve"> PAGE </w:instrText>
+            </w:r>
+            <w:r>
+              <w:rPr>
+                <w:b/>
+                <w:bCs/>
+                <w:sz w:val="24"/>
+                <w:szCs w:val="24"/>
+              </w:rPr>
+              <w:fldChar w:fldCharType="separate"/>
+            </w:r>
+            <w:r>
+              <w:rPr>
+                <w:b/>
+                <w:bCs/>
+                <w:noProof/>
+              </w:rPr>
+              <w:t>2</w:t>
+            </w:r>
+            <w:r>
+              <w:rPr>
+                <w:b/>
+                <w:bCs/>
+                <w:sz w:val="24"/>
+                <w:szCs w:val="24"/>
+              </w:rPr>
+              <w:fldChar w:fldCharType="end"/>
+            </w:r>
+            <w:r>
+              <w:t xml:space="preserve"> of </w:t>
+            </w:r>
+            <w:r>
+              <w:rPr>
+                <w:b/>
+                <w:bCs/>
+                <w:sz w:val="24"/>
+                <w:szCs w:val="24"/>
+              </w:rPr>
+              <w:fldChar w:fldCharType="begin"/>
+            </w:r>
+            <w:r>
+              <w:rPr>
+                <w:b/>
+                <w:bCs/>
+              </w:rPr>
+              <w:instrText xml:space="preserve"> NUMPAGES  </w:instrText>
+            </w:r>
+            <w:r>
+              <w:rPr>
+                <w:b/>
+                <w:bCs/>
+                <w:sz w:val="24"/>
+                <w:szCs w:val="24"/>
+              </w:rPr>
+              <w:fldChar w:fldCharType="separate"/>
+            </w:r>
+            <w:r>
+              <w:rPr>
+                <w:b/>
+                <w:bCs/>
+                <w:noProof/>
+              </w:rPr>
+              <w:t>2</w:t>
+            </w:r>
+            <w:r>
+              <w:rPr>
+                <w:b/>
+                <w:bCs/>
+                <w:sz w:val="24"/>
+                <w:szCs w:val="24"/>
+              </w:rPr>
+              <w:fldChar w:fldCharType="end"/>
+            </w:r>
+          </w:p>
+        </w:sdtContent>
+      </w:sdt>
+    </w:sdtContent>
+  </w:sdt>
+  <w:p>
+    <w:pPr>
+      <w:pStyle w:val="Footer"/>
+    </w:pPr>
+  </w:p>
+</w:ftr>
+</file>
+
+<file path=word/footnotes.xml><?xml version="1.0" encoding="utf-8"?>
+<w:footnotes xmlns:wpc="http://schemas.microsoft.com/office/word/2010/wordprocessingCanvas" xmlns:cx="http://schemas.microsoft.com/office/drawing/2014/chartex" xmlns:cx1="http://schemas.microsoft.com/office/drawing/2015/9/8/chartex" xmlns:cx2="http://schemas.microsoft.com/office/drawing/2015/10/21/chartex" xmlns:cx3="http://schemas.microsoft.com/office/drawing/2016/5/9/chartex" xmlns:cx4="http://schemas.microsoft.com/office/drawing/2016/5/10/chartex" xmlns:cx5="http://schemas.microsoft.com/office/drawing/2016/5/11/chartex" xmlns:cx6="http://schemas.microsoft.com/office/drawing/2016/5/12/chartex" xmlns:cx7="http://schemas.microsoft.com/office/drawing/2016/5/13/chartex" xmlns:cx8="http://schemas.microsoft.com/office/drawing/2016/5/14/chartex" xmlns:mc="http://schemas.openxmlformats.org/markup-compatibility/2006" xmlns:aink="http://schemas.microsoft.com/office/drawing/2016/ink" xmlns:am3d="http://schemas.microsoft.com/office/drawing/2017/model3d" xmlns:o="urn:schemas-microsoft-com:office:office" xmlns:oel="http://schemas.microsoft.com/office/2019/extlst" xmlns:r="http://schemas.openxmlformats.org/officeDocument/2006/relationships" xmlns:m="http://schemas.openxmlformats.org/officeDocument/2006/math" xmlns:v="urn:schemas-microsoft-com:vml" xmlns:wp14="http://schemas.microsoft.com/office/word/2010/wordprocessingDrawing" xmlns:wp="http://schemas.openxmlformats.org/drawingml/2006/wordprocessingDrawing" xmlns:w10="urn:schemas-microsoft-com:office:word" xmlns:w="http://schemas.openxmlformats.org/wordprocessingml/2006/main" xmlns:w14="http://schemas.microsoft.com/office/word/2010/wordml" xmlns:w15="http://schemas.microsoft.com/office/word/2012/wordml" xmlns:w16cex="http://schemas.microsoft.com/office/word/2018/wordml/cex" xmlns:w16cid="http://schemas.microsoft.com/office/word/2016/wordml/cid" xmlns:w16="http://schemas.microsoft.com/office/word/2018/wordml" xmlns:w16du="http://schemas.microsoft.com/office/word/2023/wordml/word16du" xmlns:w16sdtdh="http://schemas.microsoft.com/office/word/2020/wordml/sdtdatahash" xmlns:w16se="http://schemas.microsoft.com/office/word/2015/wordml/symex" xmlns:wpg="http://schemas.microsoft.com/office/word/2010/wordprocessingGroup" xmlns:wpi="http://schemas.microsoft.com/office/word/2010/wordprocessingInk" xmlns:wne="http://schemas.microsoft.com/office/word/2006/wordml" xmlns:wps="http://schemas.microsoft.com/office/word/2010/wordprocessingShape" mc:Ignorable="w14 w15 w16se w16cid w16 w16cex w16sdtdh w16du wp14">
+  <w:footnote w:type="separator" w:id="-1">
+    <w:p>
+      <w:pPr>
+        <w:spacing w:after="0" w:line="240" w:lineRule="auto"/>
+      </w:pPr>
+      <w:r>
+        <w:separator/>
+      </w:r>
+    </w:p>
+  </w:footnote>
+  <w:footnote w:type="continuationSeparator" w:id="0">
+    <w:p>
+      <w:pPr>
+        <w:spacing w:after="0" w:line="240" w:lineRule="auto"/>
+      </w:pPr>
+      <w:r>
+        <w:continuationSeparator/>
+      </w:r>
+    </w:p>
+  </w:footnote>
+</w:footnotes>
 </file>
 
 <file path=word/numbering.xml><?xml version="1.0" encoding="utf-8"?>
@@ -6600,6 +8117,50 @@
       <w14:ligatures w14:val="none"/>
     </w:rPr>
   </w:style>
+  <w:style w:type="paragraph" w:styleId="Header">
+    <w:name w:val="header"/>
+    <w:basedOn w:val="Normal"/>
+    <w:link w:val="HeaderChar"/>
+    <w:uiPriority w:val="99"/>
+    <w:unhideWhenUsed/>
+    <w:rsid w:val="00C83F45"/>
+    <w:pPr>
+      <w:tabs>
+        <w:tab w:val="center" w:pos="4536"/>
+        <w:tab w:val="right" w:pos="9072"/>
+      </w:tabs>
+      <w:spacing w:after="0" w:line="240" w:lineRule="auto"/>
+    </w:pPr>
+  </w:style>
+  <w:style w:type="character" w:customStyle="1" w:styleId="HeaderChar">
+    <w:name w:val="Header Char"/>
+    <w:basedOn w:val="DefaultParagraphFont"/>
+    <w:link w:val="Header"/>
+    <w:uiPriority w:val="99"/>
+    <w:rsid w:val="00C83F45"/>
+  </w:style>
+  <w:style w:type="paragraph" w:styleId="Footer">
+    <w:name w:val="footer"/>
+    <w:basedOn w:val="Normal"/>
+    <w:link w:val="FooterChar"/>
+    <w:uiPriority w:val="99"/>
+    <w:unhideWhenUsed/>
+    <w:rsid w:val="00C83F45"/>
+    <w:pPr>
+      <w:tabs>
+        <w:tab w:val="center" w:pos="4536"/>
+        <w:tab w:val="right" w:pos="9072"/>
+      </w:tabs>
+      <w:spacing w:after="0" w:line="240" w:lineRule="auto"/>
+    </w:pPr>
+  </w:style>
+  <w:style w:type="character" w:customStyle="1" w:styleId="FooterChar">
+    <w:name w:val="Footer Char"/>
+    <w:basedOn w:val="DefaultParagraphFont"/>
+    <w:link w:val="Footer"/>
+    <w:uiPriority w:val="99"/>
+    <w:rsid w:val="00C83F45"/>
+  </w:style>
 </w:styles>
 </file>
 

</xml_diff>